<commit_message>
actualizacion del manual de usuario y el reporte
</commit_message>
<xml_diff>
--- a/Documentos/EL4313-1S2017-Proy01-PlantillaManualUsuario(DOC).docx
+++ b/Documentos/EL4313-1S2017-Proy01-PlantillaManualUsuario(DOC).docx
@@ -1,6 +1,6 @@
 
 <file path=word/document.xml><?xml version="1.0" encoding="utf-8"?>
-<w:document xmlns:wpc="http://schemas.microsoft.com/office/word/2010/wordprocessingCanvas" xmlns:cx="http://schemas.microsoft.com/office/drawing/2014/chartex" xmlns:cx1="http://schemas.microsoft.com/office/drawing/2015/9/8/chartex" xmlns:cx2="http://schemas.microsoft.com/office/drawing/2015/10/21/chartex" xmlns:cx3="http://schemas.microsoft.com/office/drawing/2016/5/9/chartex" xmlns:cx4="http://schemas.microsoft.com/office/drawing/2016/5/10/chartex" xmlns:cx5="http://schemas.microsoft.com/office/drawing/2016/5/11/chartex" xmlns:cx6="http://schemas.microsoft.com/office/drawing/2016/5/12/chartex" xmlns:cx7="http://schemas.microsoft.com/office/drawing/2016/5/13/chartex" xmlns:cx8="http://schemas.microsoft.com/office/drawing/2016/5/14/chartex" xmlns:mc="http://schemas.openxmlformats.org/markup-compatibility/2006" xmlns:o="urn:schemas-microsoft-com:office:office" xmlns:r="http://schemas.openxmlformats.org/officeDocument/2006/relationships" xmlns:m="http://schemas.openxmlformats.org/officeDocument/2006/math" xmlns:v="urn:schemas-microsoft-com:vml" xmlns:wp14="http://schemas.microsoft.com/office/word/2010/wordprocessingDrawing" xmlns:wp="http://schemas.openxmlformats.org/drawingml/2006/wordprocessingDrawing" xmlns:w10="urn:schemas-microsoft-com:office:word" xmlns:w="http://schemas.openxmlformats.org/wordprocessingml/2006/main" xmlns:w14="http://schemas.microsoft.com/office/word/2010/wordml" xmlns:w15="http://schemas.microsoft.com/office/word/2012/wordml" xmlns:w16se="http://schemas.microsoft.com/office/word/2015/wordml/symex" xmlns:wpg="http://schemas.microsoft.com/office/word/2010/wordprocessingGroup" xmlns:wpi="http://schemas.microsoft.com/office/word/2010/wordprocessingInk" xmlns:wne="http://schemas.microsoft.com/office/word/2006/wordml" xmlns:wps="http://schemas.microsoft.com/office/word/2010/wordprocessingShape" mc:Ignorable="w14 w15 w16se wp14">
+<w:document xmlns:wpc="http://schemas.microsoft.com/office/word/2010/wordprocessingCanvas" xmlns:mc="http://schemas.openxmlformats.org/markup-compatibility/2006" xmlns:o="urn:schemas-microsoft-com:office:office" xmlns:r="http://schemas.openxmlformats.org/officeDocument/2006/relationships" xmlns:m="http://schemas.openxmlformats.org/officeDocument/2006/math" xmlns:v="urn:schemas-microsoft-com:vml" xmlns:wp14="http://schemas.microsoft.com/office/word/2010/wordprocessingDrawing" xmlns:wp="http://schemas.openxmlformats.org/drawingml/2006/wordprocessingDrawing" xmlns:w10="urn:schemas-microsoft-com:office:word" xmlns:w="http://schemas.openxmlformats.org/wordprocessingml/2006/main" xmlns:w14="http://schemas.microsoft.com/office/word/2010/wordml" xmlns:w15="http://schemas.microsoft.com/office/word/2012/wordml" xmlns:wpg="http://schemas.microsoft.com/office/word/2010/wordprocessingGroup" xmlns:wpi="http://schemas.microsoft.com/office/word/2010/wordprocessingInk" xmlns:wne="http://schemas.microsoft.com/office/word/2006/wordml" xmlns:wps="http://schemas.microsoft.com/office/word/2010/wordprocessingShape" mc:Ignorable="w14 w15 wp14">
   <w:body>
     <w:tbl>
       <w:tblPr>
@@ -38,7 +38,7 @@
             <w:r>
               <w:rPr>
                 <w:noProof/>
-                <w:lang w:eastAsia="ko-KR"/>
+                <w:lang w:val="es-ES" w:eastAsia="es-ES"/>
               </w:rPr>
               <w:drawing>
                 <wp:inline distT="0" distB="0" distL="0" distR="0" wp14:anchorId="118BD723" wp14:editId="118BD724">
@@ -157,21 +157,52 @@
               <w:rPr>
                 <w:i/>
                 <w:sz w:val="28"/>
+                <w:lang w:val="es-ES"/>
               </w:rPr>
             </w:pPr>
             <w:r>
               <w:rPr>
                 <w:i/>
                 <w:sz w:val="28"/>
-              </w:rPr>
-              <w:t>MIPS Emulator for Linux Platforms</w:t>
-            </w:r>
+                <w:lang w:val="es-ES"/>
+              </w:rPr>
+              <w:t xml:space="preserve">MIPS </w:t>
+            </w:r>
+            <w:proofErr w:type="spellStart"/>
+            <w:r>
+              <w:rPr>
+                <w:i/>
+                <w:sz w:val="28"/>
+                <w:lang w:val="es-ES"/>
+              </w:rPr>
+              <w:t>Emulator</w:t>
+            </w:r>
+            <w:proofErr w:type="spellEnd"/>
+            <w:r>
+              <w:rPr>
+                <w:i/>
+                <w:sz w:val="28"/>
+                <w:lang w:val="es-ES"/>
+              </w:rPr>
+              <w:t xml:space="preserve"> for Linux </w:t>
+            </w:r>
+            <w:proofErr w:type="spellStart"/>
+            <w:r>
+              <w:rPr>
+                <w:i/>
+                <w:sz w:val="28"/>
+                <w:lang w:val="es-ES"/>
+              </w:rPr>
+              <w:t>Platforms</w:t>
+            </w:r>
+            <w:proofErr w:type="spellEnd"/>
           </w:p>
           <w:p>
             <w:pPr>
               <w:ind w:left="540"/>
               <w:rPr>
                 <w:sz w:val="28"/>
+                <w:lang w:val="es-ES"/>
               </w:rPr>
             </w:pPr>
           </w:p>
@@ -233,7 +264,23 @@
                 <w:sz w:val="28"/>
                 <w:lang w:val="es-CR"/>
               </w:rPr>
-              <w:t>Danny Gabriel Mejías Anchía (2014159999)</w:t>
+              <w:t xml:space="preserve">Danny Gabriel Mejías </w:t>
+            </w:r>
+            <w:proofErr w:type="spellStart"/>
+            <w:r>
+              <w:rPr>
+                <w:sz w:val="28"/>
+                <w:lang w:val="es-CR"/>
+              </w:rPr>
+              <w:t>Anchía</w:t>
+            </w:r>
+            <w:proofErr w:type="spellEnd"/>
+            <w:r>
+              <w:rPr>
+                <w:sz w:val="28"/>
+                <w:lang w:val="es-CR"/>
+              </w:rPr>
+              <w:t xml:space="preserve"> (2014159999)</w:t>
             </w:r>
           </w:p>
           <w:p>
@@ -295,7 +342,23 @@
                 <w:sz w:val="28"/>
                 <w:lang w:val="es-CR"/>
               </w:rPr>
-              <w:t>Luis Gerardo Leon Vega (2014069639)</w:t>
+              <w:t xml:space="preserve">Luis Gerardo </w:t>
+            </w:r>
+            <w:proofErr w:type="spellStart"/>
+            <w:r>
+              <w:rPr>
+                <w:sz w:val="28"/>
+                <w:lang w:val="es-CR"/>
+              </w:rPr>
+              <w:t>Leon</w:t>
+            </w:r>
+            <w:proofErr w:type="spellEnd"/>
+            <w:r>
+              <w:rPr>
+                <w:sz w:val="28"/>
+                <w:lang w:val="es-CR"/>
+              </w:rPr>
+              <w:t xml:space="preserve"> Vega (2014069639)</w:t>
             </w:r>
           </w:p>
           <w:p>
@@ -341,7 +404,6 @@
                 <w:color w:val="333333"/>
                 <w:sz w:val="28"/>
                 <w:szCs w:val="28"/>
-                <w:lang w:val="es-419"/>
               </w:rPr>
             </w:pPr>
             <w:r>
@@ -370,7 +432,7 @@
             <w:pPr>
               <w:rPr>
                 <w:noProof/>
-                <w:lang w:val="es-419" w:eastAsia="ko-KR"/>
+                <w:lang w:eastAsia="ko-KR"/>
               </w:rPr>
             </w:pPr>
           </w:p>
@@ -408,7 +470,6 @@
           <w:color w:val="333333"/>
           <w:sz w:val="28"/>
           <w:szCs w:val="28"/>
-          <w:lang w:val="es-419"/>
         </w:rPr>
       </w:pPr>
     </w:p>
@@ -421,7 +482,6 @@
           <w:color w:val="333333"/>
           <w:sz w:val="28"/>
           <w:szCs w:val="28"/>
-          <w:lang w:val="es-419"/>
         </w:rPr>
       </w:pPr>
     </w:p>
@@ -434,7 +494,6 @@
           <w:color w:val="333333"/>
           <w:sz w:val="28"/>
           <w:szCs w:val="28"/>
-          <w:lang w:val="es-419"/>
         </w:rPr>
       </w:pPr>
     </w:p>
@@ -493,12 +552,14 @@
                 <w:b/>
               </w:rPr>
             </w:pPr>
+            <w:proofErr w:type="spellStart"/>
             <w:r>
               <w:rPr>
                 <w:b/>
               </w:rPr>
               <w:t>Versión</w:t>
             </w:r>
+            <w:proofErr w:type="spellEnd"/>
           </w:p>
         </w:tc>
         <w:tc>
@@ -514,12 +575,14 @@
                 <w:b/>
               </w:rPr>
             </w:pPr>
+            <w:proofErr w:type="spellStart"/>
             <w:r>
               <w:rPr>
                 <w:b/>
               </w:rPr>
               <w:t>Fecha</w:t>
             </w:r>
+            <w:proofErr w:type="spellEnd"/>
           </w:p>
         </w:tc>
         <w:tc>
@@ -535,12 +598,14 @@
                 <w:b/>
               </w:rPr>
             </w:pPr>
+            <w:proofErr w:type="spellStart"/>
             <w:r>
               <w:rPr>
                 <w:b/>
               </w:rPr>
               <w:t>Descripción</w:t>
             </w:r>
+            <w:proofErr w:type="spellEnd"/>
           </w:p>
         </w:tc>
       </w:tr>
@@ -582,9 +647,19 @@
             <w:pPr>
               <w:spacing w:after="0" w:line="240" w:lineRule="auto"/>
             </w:pPr>
-            <w:r>
-              <w:t>Primera version del documento</w:t>
-            </w:r>
+            <w:proofErr w:type="spellStart"/>
+            <w:r>
+              <w:t>Primera</w:t>
+            </w:r>
+            <w:proofErr w:type="spellEnd"/>
+            <w:r>
+              <w:t xml:space="preserve"> version del </w:t>
+            </w:r>
+            <w:proofErr w:type="spellStart"/>
+            <w:r>
+              <w:t>documento</w:t>
+            </w:r>
+            <w:proofErr w:type="spellEnd"/>
           </w:p>
         </w:tc>
       </w:tr>
@@ -774,7 +849,7 @@
       <w:sdtContent>
         <w:p>
           <w:pPr>
-            <w:pStyle w:val="TtuloTDC"/>
+            <w:pStyle w:val="TtulodeTDC"/>
             <w:rPr>
               <w:lang w:val="es-CR"/>
             </w:rPr>
@@ -1512,8 +1587,33 @@
           <w:i/>
           <w:lang w:val="es-CR"/>
         </w:rPr>
-        <w:t>MIPS Emulator for Linux Platforms</w:t>
-      </w:r>
+        <w:t xml:space="preserve">MIPS </w:t>
+      </w:r>
+      <w:proofErr w:type="spellStart"/>
+      <w:r>
+        <w:rPr>
+          <w:i/>
+          <w:lang w:val="es-CR"/>
+        </w:rPr>
+        <w:t>Emulator</w:t>
+      </w:r>
+      <w:proofErr w:type="spellEnd"/>
+      <w:r>
+        <w:rPr>
+          <w:i/>
+          <w:lang w:val="es-CR"/>
+        </w:rPr>
+        <w:t xml:space="preserve"> for Linux </w:t>
+      </w:r>
+      <w:proofErr w:type="spellStart"/>
+      <w:r>
+        <w:rPr>
+          <w:i/>
+          <w:lang w:val="es-CR"/>
+        </w:rPr>
+        <w:t>Platforms</w:t>
+      </w:r>
+      <w:proofErr w:type="spellEnd"/>
       <w:r>
         <w:rPr>
           <w:i/>
@@ -1555,7 +1655,21 @@
         <w:rPr>
           <w:lang w:val="es-CR"/>
         </w:rPr>
-        <w:t>Una de las particularidades de este software es que genera un archivo de reporte de resultados y permite ejecutar el programa en MIPS paso por paso, brindado detalles al usuario en cada momento de la ejecución, facilitando la depuración de los programas en el momento de su desarrollo. Todos los resultados que fueron desplegados en pantalla se irán acumulando y guardando en un archivo nuevo denominado “Resultados.txt”, para que el desarrollador tenga detalle de toda la activdad de su programa.</w:t>
+        <w:t xml:space="preserve">Una de las particularidades de este software es que genera un archivo de reporte de resultados y permite ejecutar el programa en MIPS paso por paso, brindado detalles al usuario en cada momento de la ejecución, facilitando la depuración de los programas en el momento de su desarrollo. Todos los resultados que fueron desplegados en pantalla se irán acumulando y guardando en un archivo nuevo denominado “Resultados.txt”, para que el desarrollador tenga detalle de toda la </w:t>
+      </w:r>
+      <w:proofErr w:type="spellStart"/>
+      <w:r>
+        <w:rPr>
+          <w:lang w:val="es-CR"/>
+        </w:rPr>
+        <w:t>activdad</w:t>
+      </w:r>
+      <w:proofErr w:type="spellEnd"/>
+      <w:r>
+        <w:rPr>
+          <w:lang w:val="es-CR"/>
+        </w:rPr>
+        <w:t xml:space="preserve"> de su programa.</w:t>
       </w:r>
     </w:p>
     <w:p>
@@ -1578,8 +1692,33 @@
           <w:i/>
           <w:lang w:val="es-CR"/>
         </w:rPr>
-        <w:t>MIPS Emulator for Linux Platforms</w:t>
-      </w:r>
+        <w:t xml:space="preserve">MIPS </w:t>
+      </w:r>
+      <w:proofErr w:type="spellStart"/>
+      <w:r>
+        <w:rPr>
+          <w:i/>
+          <w:lang w:val="es-CR"/>
+        </w:rPr>
+        <w:t>Emulator</w:t>
+      </w:r>
+      <w:proofErr w:type="spellEnd"/>
+      <w:r>
+        <w:rPr>
+          <w:i/>
+          <w:lang w:val="es-CR"/>
+        </w:rPr>
+        <w:t xml:space="preserve"> for Linux </w:t>
+      </w:r>
+      <w:proofErr w:type="spellStart"/>
+      <w:r>
+        <w:rPr>
+          <w:i/>
+          <w:lang w:val="es-CR"/>
+        </w:rPr>
+        <w:t>Platforms</w:t>
+      </w:r>
+      <w:proofErr w:type="spellEnd"/>
       <w:r>
         <w:rPr>
           <w:i/>
@@ -1664,7 +1803,35 @@
         <w:rPr>
           <w:lang w:val="es-CR"/>
         </w:rPr>
-        <w:t xml:space="preserve"> Read-Only Memory. Se refiere a la memoria de datos predeterminados que se cargarán al emulador.</w:t>
+        <w:t xml:space="preserve"> </w:t>
+      </w:r>
+      <w:proofErr w:type="spellStart"/>
+      <w:r>
+        <w:rPr>
+          <w:lang w:val="es-CR"/>
+        </w:rPr>
+        <w:t>Read-Only</w:t>
+      </w:r>
+      <w:proofErr w:type="spellEnd"/>
+      <w:r>
+        <w:rPr>
+          <w:lang w:val="es-CR"/>
+        </w:rPr>
+        <w:t xml:space="preserve"> </w:t>
+      </w:r>
+      <w:proofErr w:type="spellStart"/>
+      <w:r>
+        <w:rPr>
+          <w:lang w:val="es-CR"/>
+        </w:rPr>
+        <w:t>Memory</w:t>
+      </w:r>
+      <w:proofErr w:type="spellEnd"/>
+      <w:r>
+        <w:rPr>
+          <w:lang w:val="es-CR"/>
+        </w:rPr>
+        <w:t>. Se refiere a la memoria de datos predeterminados que se cargarán al emulador.</w:t>
       </w:r>
     </w:p>
     <w:p>
@@ -1687,11 +1854,33 @@
         </w:rPr>
         <w:t xml:space="preserve">RAM: </w:t>
       </w:r>
-      <w:r>
-        <w:rPr>
-          <w:lang w:val="es-CR"/>
-        </w:rPr>
-        <w:t>Random Access Memory. Se refiere a la memoria principal del sistema host.</w:t>
+      <w:proofErr w:type="spellStart"/>
+      <w:r>
+        <w:rPr>
+          <w:lang w:val="es-CR"/>
+        </w:rPr>
+        <w:t>Random</w:t>
+      </w:r>
+      <w:proofErr w:type="spellEnd"/>
+      <w:r>
+        <w:rPr>
+          <w:lang w:val="es-CR"/>
+        </w:rPr>
+        <w:t xml:space="preserve"> Access </w:t>
+      </w:r>
+      <w:proofErr w:type="spellStart"/>
+      <w:r>
+        <w:rPr>
+          <w:lang w:val="es-CR"/>
+        </w:rPr>
+        <w:t>Memory</w:t>
+      </w:r>
+      <w:proofErr w:type="spellEnd"/>
+      <w:r>
+        <w:rPr>
+          <w:lang w:val="es-CR"/>
+        </w:rPr>
+        <w:t>. Se refiere a la memoria principal del sistema host.</w:t>
       </w:r>
     </w:p>
     <w:p>
@@ -1745,7 +1934,49 @@
         <w:rPr>
           <w:lang w:val="es-CR"/>
         </w:rPr>
-        <w:t xml:space="preserve"> GNU’s not Unix. Son los sistemas operativos open source basados en el Kernel de Linux.</w:t>
+        <w:t xml:space="preserve"> </w:t>
+      </w:r>
+      <w:proofErr w:type="spellStart"/>
+      <w:r>
+        <w:rPr>
+          <w:lang w:val="es-CR"/>
+        </w:rPr>
+        <w:t>GNU’s</w:t>
+      </w:r>
+      <w:proofErr w:type="spellEnd"/>
+      <w:r>
+        <w:rPr>
+          <w:lang w:val="es-CR"/>
+        </w:rPr>
+        <w:t xml:space="preserve"> </w:t>
+      </w:r>
+      <w:proofErr w:type="spellStart"/>
+      <w:r>
+        <w:rPr>
+          <w:lang w:val="es-CR"/>
+        </w:rPr>
+        <w:t>not</w:t>
+      </w:r>
+      <w:proofErr w:type="spellEnd"/>
+      <w:r>
+        <w:rPr>
+          <w:lang w:val="es-CR"/>
+        </w:rPr>
+        <w:t xml:space="preserve"> Unix. Son los sistemas operativos open source basados en el </w:t>
+      </w:r>
+      <w:proofErr w:type="spellStart"/>
+      <w:r>
+        <w:rPr>
+          <w:lang w:val="es-CR"/>
+        </w:rPr>
+        <w:t>Kernel</w:t>
+      </w:r>
+      <w:proofErr w:type="spellEnd"/>
+      <w:r>
+        <w:rPr>
+          <w:lang w:val="es-CR"/>
+        </w:rPr>
+        <w:t xml:space="preserve"> de Linux.</w:t>
       </w:r>
     </w:p>
     <w:p>
@@ -1772,7 +2003,49 @@
         <w:rPr>
           <w:lang w:val="es-CR"/>
         </w:rPr>
-        <w:t xml:space="preserve"> Es el kernel de sistema operativo desarrollado por Linus Torvalds.</w:t>
+        <w:t xml:space="preserve"> Es el </w:t>
+      </w:r>
+      <w:proofErr w:type="spellStart"/>
+      <w:r>
+        <w:rPr>
+          <w:lang w:val="es-CR"/>
+        </w:rPr>
+        <w:t>kernel</w:t>
+      </w:r>
+      <w:proofErr w:type="spellEnd"/>
+      <w:r>
+        <w:rPr>
+          <w:lang w:val="es-CR"/>
+        </w:rPr>
+        <w:t xml:space="preserve"> de sistema operativo desarrollado por </w:t>
+      </w:r>
+      <w:proofErr w:type="spellStart"/>
+      <w:r>
+        <w:rPr>
+          <w:lang w:val="es-CR"/>
+        </w:rPr>
+        <w:t>Linus</w:t>
+      </w:r>
+      <w:proofErr w:type="spellEnd"/>
+      <w:r>
+        <w:rPr>
+          <w:lang w:val="es-CR"/>
+        </w:rPr>
+        <w:t xml:space="preserve"> </w:t>
+      </w:r>
+      <w:proofErr w:type="spellStart"/>
+      <w:r>
+        <w:rPr>
+          <w:lang w:val="es-CR"/>
+        </w:rPr>
+        <w:t>Torvalds</w:t>
+      </w:r>
+      <w:proofErr w:type="spellEnd"/>
+      <w:r>
+        <w:rPr>
+          <w:lang w:val="es-CR"/>
+        </w:rPr>
+        <w:t>.</w:t>
       </w:r>
     </w:p>
     <w:p>
@@ -1785,7 +2058,6 @@
         <w:jc w:val="both"/>
         <w:rPr>
           <w:b/>
-          <w:lang w:val="es-419"/>
         </w:rPr>
       </w:pPr>
       <w:r>
@@ -1802,15 +2074,54 @@
       </w:r>
       <w:r>
         <w:rPr>
-          <w:lang w:val="es-419"/>
+          <w:lang w:val="es-ES"/>
         </w:rPr>
         <w:t xml:space="preserve">Es la arquitectura de microprocesadores RISC desarrollado por MIPS Technologies. </w:t>
       </w:r>
       <w:r>
-        <w:rPr>
-          <w:lang w:val="es-419"/>
-        </w:rPr>
-        <w:t>En este caso, será la arquitectura virtual de trabajo.</w:t>
+        <w:t xml:space="preserve">En </w:t>
+      </w:r>
+      <w:proofErr w:type="spellStart"/>
+      <w:proofErr w:type="gramStart"/>
+      <w:r>
+        <w:t>este</w:t>
+      </w:r>
+      <w:proofErr w:type="spellEnd"/>
+      <w:proofErr w:type="gramEnd"/>
+      <w:r>
+        <w:t xml:space="preserve"> </w:t>
+      </w:r>
+      <w:proofErr w:type="spellStart"/>
+      <w:r>
+        <w:t>caso</w:t>
+      </w:r>
+      <w:proofErr w:type="spellEnd"/>
+      <w:r>
+        <w:t xml:space="preserve">, </w:t>
+      </w:r>
+      <w:proofErr w:type="spellStart"/>
+      <w:r>
+        <w:t>será</w:t>
+      </w:r>
+      <w:proofErr w:type="spellEnd"/>
+      <w:r>
+        <w:t xml:space="preserve"> la </w:t>
+      </w:r>
+      <w:proofErr w:type="spellStart"/>
+      <w:r>
+        <w:t>arquitectura</w:t>
+      </w:r>
+      <w:proofErr w:type="spellEnd"/>
+      <w:r>
+        <w:t xml:space="preserve"> virtual de </w:t>
+      </w:r>
+      <w:proofErr w:type="spellStart"/>
+      <w:r>
+        <w:t>trabajo</w:t>
+      </w:r>
+      <w:proofErr w:type="spellEnd"/>
+      <w:r>
+        <w:t>.</w:t>
       </w:r>
     </w:p>
     <w:p>
@@ -1890,8 +2201,33 @@
           <w:i/>
           <w:lang w:val="es-CR"/>
         </w:rPr>
-        <w:t>MIPS Emulator for Linux Platforms</w:t>
-      </w:r>
+        <w:t xml:space="preserve">MIPS </w:t>
+      </w:r>
+      <w:proofErr w:type="spellStart"/>
+      <w:r>
+        <w:rPr>
+          <w:i/>
+          <w:lang w:val="es-CR"/>
+        </w:rPr>
+        <w:t>Emulator</w:t>
+      </w:r>
+      <w:proofErr w:type="spellEnd"/>
+      <w:r>
+        <w:rPr>
+          <w:i/>
+          <w:lang w:val="es-CR"/>
+        </w:rPr>
+        <w:t xml:space="preserve"> for Linux </w:t>
+      </w:r>
+      <w:proofErr w:type="spellStart"/>
+      <w:r>
+        <w:rPr>
+          <w:i/>
+          <w:lang w:val="es-CR"/>
+        </w:rPr>
+        <w:t>Platforms</w:t>
+      </w:r>
+      <w:proofErr w:type="spellEnd"/>
       <w:r>
         <w:rPr>
           <w:lang w:val="es-CR"/>
@@ -2105,13 +2441,7 @@
         <w:rPr>
           <w:lang w:val="es-CR"/>
         </w:rPr>
-        <w:t>Procesador de la</w:t>
-      </w:r>
-      <w:r>
-        <w:rPr>
-          <w:lang w:val="es-CR"/>
-        </w:rPr>
-        <w:t xml:space="preserve"> familia X86 o AMD64 de 64 bits de dos núcleos.</w:t>
+        <w:t>Procesador de la familia X86 o AMD64 de 64 bits de dos núcleos.</w:t>
       </w:r>
     </w:p>
     <w:p>
@@ -2130,13 +2460,7 @@
         <w:rPr>
           <w:lang w:val="es-CR"/>
         </w:rPr>
-        <w:t>Memoria RAM de 2</w:t>
-      </w:r>
-      <w:r>
-        <w:rPr>
-          <w:lang w:val="es-CR"/>
-        </w:rPr>
-        <w:t>GB.</w:t>
+        <w:t>Memoria RAM de 2GB.</w:t>
       </w:r>
     </w:p>
     <w:p>
@@ -2155,13 +2479,7 @@
         <w:rPr>
           <w:lang w:val="es-CR"/>
         </w:rPr>
-        <w:t>10MB</w:t>
-      </w:r>
-      <w:r>
-        <w:rPr>
-          <w:lang w:val="es-CR"/>
-        </w:rPr>
-        <w:t xml:space="preserve"> de almacenamiento disponible.</w:t>
+        <w:t>10MB de almacenamiento disponible.</w:t>
       </w:r>
     </w:p>
     <w:p>
@@ -2194,7 +2512,77 @@
         <w:rPr>
           <w:lang w:val="es-CR"/>
         </w:rPr>
-        <w:t>* Se recomienda usar distribuciones basadas en Debian, tales como xUbuntu, Debian, Linux Mint, ZorinOS, entre otros.</w:t>
+        <w:t xml:space="preserve">* Se recomienda usar distribuciones basadas en </w:t>
+      </w:r>
+      <w:proofErr w:type="spellStart"/>
+      <w:r>
+        <w:rPr>
+          <w:lang w:val="es-CR"/>
+        </w:rPr>
+        <w:t>Debian</w:t>
+      </w:r>
+      <w:proofErr w:type="spellEnd"/>
+      <w:r>
+        <w:rPr>
+          <w:lang w:val="es-CR"/>
+        </w:rPr>
+        <w:t xml:space="preserve">, tales como </w:t>
+      </w:r>
+      <w:proofErr w:type="spellStart"/>
+      <w:r>
+        <w:rPr>
+          <w:lang w:val="es-CR"/>
+        </w:rPr>
+        <w:t>xUbuntu</w:t>
+      </w:r>
+      <w:proofErr w:type="spellEnd"/>
+      <w:r>
+        <w:rPr>
+          <w:lang w:val="es-CR"/>
+        </w:rPr>
+        <w:t xml:space="preserve">, </w:t>
+      </w:r>
+      <w:proofErr w:type="spellStart"/>
+      <w:r>
+        <w:rPr>
+          <w:lang w:val="es-CR"/>
+        </w:rPr>
+        <w:t>Debian</w:t>
+      </w:r>
+      <w:proofErr w:type="spellEnd"/>
+      <w:r>
+        <w:rPr>
+          <w:lang w:val="es-CR"/>
+        </w:rPr>
+        <w:t xml:space="preserve">, Linux </w:t>
+      </w:r>
+      <w:proofErr w:type="spellStart"/>
+      <w:r>
+        <w:rPr>
+          <w:lang w:val="es-CR"/>
+        </w:rPr>
+        <w:t>Mint</w:t>
+      </w:r>
+      <w:proofErr w:type="spellEnd"/>
+      <w:r>
+        <w:rPr>
+          <w:lang w:val="es-CR"/>
+        </w:rPr>
+        <w:t xml:space="preserve">, </w:t>
+      </w:r>
+      <w:proofErr w:type="spellStart"/>
+      <w:r>
+        <w:rPr>
+          <w:lang w:val="es-CR"/>
+        </w:rPr>
+        <w:t>ZorinOS</w:t>
+      </w:r>
+      <w:proofErr w:type="spellEnd"/>
+      <w:r>
+        <w:rPr>
+          <w:lang w:val="es-CR"/>
+        </w:rPr>
+        <w:t>, entre otros.</w:t>
       </w:r>
     </w:p>
     <w:p>
@@ -2247,8 +2635,33 @@
           <w:i/>
           <w:lang w:val="es-CR"/>
         </w:rPr>
-        <w:t>MIPS Emulator for Linux Platforms</w:t>
-      </w:r>
+        <w:t xml:space="preserve">MIPS </w:t>
+      </w:r>
+      <w:proofErr w:type="spellStart"/>
+      <w:r>
+        <w:rPr>
+          <w:i/>
+          <w:lang w:val="es-CR"/>
+        </w:rPr>
+        <w:t>Emulator</w:t>
+      </w:r>
+      <w:proofErr w:type="spellEnd"/>
+      <w:r>
+        <w:rPr>
+          <w:i/>
+          <w:lang w:val="es-CR"/>
+        </w:rPr>
+        <w:t xml:space="preserve"> for Linux </w:t>
+      </w:r>
+      <w:proofErr w:type="spellStart"/>
+      <w:r>
+        <w:rPr>
+          <w:i/>
+          <w:lang w:val="es-CR"/>
+        </w:rPr>
+        <w:t>Platforms</w:t>
+      </w:r>
+      <w:proofErr w:type="spellEnd"/>
       <w:r>
         <w:rPr>
           <w:lang w:val="es-CR"/>
@@ -2279,8 +2692,33 @@
           <w:i/>
           <w:lang w:val="es-CR"/>
         </w:rPr>
-        <w:t>MIPS Emulator for Linux Platforms</w:t>
-      </w:r>
+        <w:t xml:space="preserve">MIPS </w:t>
+      </w:r>
+      <w:proofErr w:type="spellStart"/>
+      <w:r>
+        <w:rPr>
+          <w:i/>
+          <w:lang w:val="es-CR"/>
+        </w:rPr>
+        <w:t>Emulator</w:t>
+      </w:r>
+      <w:proofErr w:type="spellEnd"/>
+      <w:r>
+        <w:rPr>
+          <w:i/>
+          <w:lang w:val="es-CR"/>
+        </w:rPr>
+        <w:t xml:space="preserve"> for Linux </w:t>
+      </w:r>
+      <w:proofErr w:type="spellStart"/>
+      <w:r>
+        <w:rPr>
+          <w:i/>
+          <w:lang w:val="es-CR"/>
+        </w:rPr>
+        <w:t>Platforms</w:t>
+      </w:r>
+      <w:proofErr w:type="spellEnd"/>
       <w:r>
         <w:rPr>
           <w:lang w:val="es-CR"/>
@@ -2314,7 +2752,7 @@
         <w:pStyle w:val="Prrafodelista"/>
         <w:jc w:val="both"/>
         <w:rPr>
-          <w:lang w:val="es-419"/>
+          <w:lang w:val="es-ES"/>
         </w:rPr>
       </w:pPr>
       <w:r>
@@ -2327,14 +2765,14 @@
         <w:r>
           <w:rPr>
             <w:rStyle w:val="Hipervnculo"/>
-            <w:lang w:val="es-419"/>
+            <w:lang w:val="es-ES"/>
           </w:rPr>
           <w:t>MIPS_Emulator.zip</w:t>
         </w:r>
       </w:hyperlink>
       <w:r>
         <w:rPr>
-          <w:lang w:val="es-419"/>
+          <w:lang w:val="es-ES"/>
         </w:rPr>
         <w:t xml:space="preserve"> es un archivo con el código fuente y una ROM de prueba.</w:t>
       </w:r>
@@ -2379,7 +2817,23 @@
         <w:rPr>
           <w:lang w:val="es-CR"/>
         </w:rPr>
-        <w:t># unzip MIPS_Emulador.zip</w:t>
+        <w:t xml:space="preserve"># </w:t>
+      </w:r>
+      <w:proofErr w:type="spellStart"/>
+      <w:proofErr w:type="gramStart"/>
+      <w:r>
+        <w:rPr>
+          <w:lang w:val="es-CR"/>
+        </w:rPr>
+        <w:t>unzip</w:t>
+      </w:r>
+      <w:proofErr w:type="spellEnd"/>
+      <w:proofErr w:type="gramEnd"/>
+      <w:r>
+        <w:rPr>
+          <w:lang w:val="es-CR"/>
+        </w:rPr>
+        <w:t xml:space="preserve"> MIPS_Emulador.zip</w:t>
       </w:r>
     </w:p>
     <w:p>
@@ -2394,7 +2848,23 @@
         <w:rPr>
           <w:lang w:val="es-CR"/>
         </w:rPr>
-        <w:t># chmod +x emulador</w:t>
+        <w:t xml:space="preserve"># </w:t>
+      </w:r>
+      <w:proofErr w:type="spellStart"/>
+      <w:proofErr w:type="gramStart"/>
+      <w:r>
+        <w:rPr>
+          <w:lang w:val="es-CR"/>
+        </w:rPr>
+        <w:t>chmod</w:t>
+      </w:r>
+      <w:proofErr w:type="spellEnd"/>
+      <w:proofErr w:type="gramEnd"/>
+      <w:r>
+        <w:rPr>
+          <w:lang w:val="es-CR"/>
+        </w:rPr>
+        <w:t xml:space="preserve"> +x emulador</w:t>
       </w:r>
     </w:p>
     <w:p>
@@ -2487,7 +2957,7 @@
       <w:r>
         <w:rPr>
           <w:noProof/>
-          <w:lang w:eastAsia="ko-KR"/>
+          <w:lang w:val="es-ES" w:eastAsia="es-ES"/>
         </w:rPr>
         <w:lastRenderedPageBreak/>
         <w:drawing>
@@ -2581,29 +3051,61 @@
         </w:rPr>
         <w:t>:</w:t>
       </w:r>
+      <w:bookmarkStart w:id="7" w:name="_GoBack"/>
       <w:bookmarkEnd w:id="6"/>
+      <w:bookmarkEnd w:id="7"/>
     </w:p>
     <w:p>
       <w:pPr>
         <w:jc w:val="both"/>
         <w:rPr>
-          <w:highlight w:val="yellow"/>
-          <w:lang w:val="es-CR"/>
-        </w:rPr>
-      </w:pPr>
-      <w:r>
-        <w:rPr>
-          <w:highlight w:val="yellow"/>
-          <w:lang w:val="es-CR"/>
-        </w:rPr>
-        <w:t xml:space="preserve">Indica los pasos para </w:t>
-      </w:r>
-      <w:r>
-        <w:rPr>
-          <w:highlight w:val="yellow"/>
-          <w:lang w:val="es-CR"/>
-        </w:rPr>
-        <w:t>usar el programa. Se recomienda usar imágenes que sirvan para ilustrarle al usuario las acciones que debe/puede hacer.</w:t>
+          <w:lang w:val="es-CR"/>
+        </w:rPr>
+      </w:pPr>
+      <w:r>
+        <w:rPr>
+          <w:lang w:val="es-CR"/>
+        </w:rPr>
+        <w:tab/>
+        <w:t xml:space="preserve">Para ejecutar y utilizar </w:t>
+      </w:r>
+      <w:r>
+        <w:rPr>
+          <w:i/>
+          <w:lang w:val="es-CR"/>
+        </w:rPr>
+        <w:t xml:space="preserve">MIPS </w:t>
+      </w:r>
+      <w:proofErr w:type="spellStart"/>
+      <w:r>
+        <w:rPr>
+          <w:i/>
+          <w:lang w:val="es-CR"/>
+        </w:rPr>
+        <w:t>Emulator</w:t>
+      </w:r>
+      <w:proofErr w:type="spellEnd"/>
+      <w:r>
+        <w:rPr>
+          <w:i/>
+          <w:lang w:val="es-CR"/>
+        </w:rPr>
+        <w:t xml:space="preserve"> for Linux </w:t>
+      </w:r>
+      <w:proofErr w:type="spellStart"/>
+      <w:r>
+        <w:rPr>
+          <w:i/>
+          <w:lang w:val="es-CR"/>
+        </w:rPr>
+        <w:t>Platforms</w:t>
+      </w:r>
+      <w:proofErr w:type="spellEnd"/>
+      <w:r>
+        <w:rPr>
+          <w:lang w:val="es-CR"/>
+        </w:rPr>
+        <w:t>, solamente debes asegurarte que el archivo ROM.txt esté en el mismo directorio tal como se observa en la Figura 1. Después de eso, debes abrir una terminal en ese mismo directorio y ejecutarlo.</w:t>
       </w:r>
     </w:p>
     <w:p>
@@ -2615,10 +3117,23 @@
       </w:pPr>
       <w:r>
         <w:rPr>
-          <w:highlight w:val="yellow"/>
-          <w:lang w:val="es-CR"/>
-        </w:rPr>
-        <w:t>Es importante que cada acción tenga como contraparte el objetivo de la misma. Osea, describirle al usuario el objetivo del juego a partir de las diferentes acciones que puede ejecutar.</w:t>
+          <w:lang w:val="es-CR"/>
+        </w:rPr>
+        <w:tab/>
+      </w:r>
+      <w:proofErr w:type="gramStart"/>
+      <w:r>
+        <w:rPr>
+          <w:lang w:val="es-CR"/>
+        </w:rPr>
+        <w:t>$ ./</w:t>
+      </w:r>
+      <w:proofErr w:type="gramEnd"/>
+      <w:r>
+        <w:rPr>
+          <w:lang w:val="es-CR"/>
+        </w:rPr>
+        <w:t>emulador</w:t>
       </w:r>
     </w:p>
     <w:p>
@@ -2633,20 +3148,19 @@
           <w:lang w:val="es-CR"/>
         </w:rPr>
         <w:tab/>
-        <w:t xml:space="preserve">Para ejecutar y utilizar </w:t>
-      </w:r>
-      <w:r>
-        <w:rPr>
-          <w:i/>
-          <w:lang w:val="es-CR"/>
-        </w:rPr>
-        <w:t>MIPS Emulator for Linux Platforms</w:t>
-      </w:r>
-      <w:r>
-        <w:rPr>
-          <w:lang w:val="es-CR"/>
-        </w:rPr>
-        <w:t>, solamente debes asegurarte que el archivo ROM.txt esté en el mismo directorio tal como se observa en la Figura 1. Después de eso, debes abrir una terminal en ese mismo directorio y ejecutarlo.</w:t>
+        <w:t xml:space="preserve">Para la ejecución, la aplicación puede recibir cuatro parámetros, que se agregarán en el siguiente orden: $a0, $a1, $a2, $a3. Es importante que los argumentos estén escritos en hexadecimal, donde los caracteres alfabéticos estén en </w:t>
+      </w:r>
+      <w:r>
+        <w:rPr>
+          <w:lang w:val="es-CR"/>
+        </w:rPr>
+        <w:t>mayúscula</w:t>
+      </w:r>
+      <w:r>
+        <w:rPr>
+          <w:lang w:val="es-CR"/>
+        </w:rPr>
+        <w:t xml:space="preserve"> y en un formato de 32 bits. Ejemplo:</w:t>
       </w:r>
     </w:p>
     <w:p>
@@ -2662,17 +3176,49 @@
         </w:rPr>
         <w:tab/>
       </w:r>
+      <w:proofErr w:type="gramStart"/>
       <w:r>
         <w:rPr>
           <w:lang w:val="es-CR"/>
         </w:rPr>
         <w:t>$ ./</w:t>
       </w:r>
-      <w:r>
-        <w:rPr>
-          <w:lang w:val="es-CR"/>
-        </w:rPr>
-        <w:t>emulador</w:t>
+      <w:proofErr w:type="gramEnd"/>
+      <w:r>
+        <w:rPr>
+          <w:lang w:val="es-CR"/>
+        </w:rPr>
+        <w:t>emulador 0010</w:t>
+      </w:r>
+      <w:r>
+        <w:rPr>
+          <w:lang w:val="es-CR"/>
+        </w:rPr>
+        <w:t>AAAA</w:t>
+      </w:r>
+      <w:r>
+        <w:rPr>
+          <w:lang w:val="es-CR"/>
+        </w:rPr>
+        <w:t xml:space="preserve"> 1000</w:t>
+      </w:r>
+      <w:r>
+        <w:rPr>
+          <w:lang w:val="es-CR"/>
+        </w:rPr>
+        <w:t>BBBB</w:t>
+      </w:r>
+      <w:r>
+        <w:rPr>
+          <w:lang w:val="es-CR"/>
+        </w:rPr>
+        <w:t xml:space="preserve"> </w:t>
+      </w:r>
+      <w:r>
+        <w:rPr>
+          <w:lang w:val="es-CR"/>
+        </w:rPr>
+        <w:t>5025CCCC 15263972</w:t>
       </w:r>
     </w:p>
     <w:p>
@@ -2687,19 +3233,7 @@
           <w:lang w:val="es-CR"/>
         </w:rPr>
         <w:tab/>
-        <w:t xml:space="preserve">Para la ejecución, la aplicación puede recibir cuatro parámetros, que se agregarán en el siguiente orden: $a0, $a1, $a2, $a3. Es importante que los argumentos estén escritos en hexadecimal, donde los caracteres alfabéticos estén en </w:t>
-      </w:r>
-      <w:r>
-        <w:rPr>
-          <w:lang w:val="es-CR"/>
-        </w:rPr>
-        <w:t>mayúscula</w:t>
-      </w:r>
-      <w:r>
-        <w:rPr>
-          <w:lang w:val="es-CR"/>
-        </w:rPr>
-        <w:t xml:space="preserve"> y en un formato de 32 bits. Ejemplo:</w:t>
+        <w:t>De acuerdo con el ejemplo expuesto, los argumentos se cargarán de acuerdo con la siguiente sintaxis:</w:t>
       </w:r>
     </w:p>
     <w:p>
@@ -2714,68 +3248,20 @@
           <w:lang w:val="es-CR"/>
         </w:rPr>
         <w:tab/>
-        <w:t>$ ./emulador 0010</w:t>
-      </w:r>
-      <w:r>
-        <w:rPr>
-          <w:lang w:val="es-CR"/>
-        </w:rPr>
-        <w:t>AAAA</w:t>
-      </w:r>
-      <w:r>
-        <w:rPr>
-          <w:lang w:val="es-CR"/>
-        </w:rPr>
-        <w:t xml:space="preserve"> 1000</w:t>
-      </w:r>
-      <w:r>
-        <w:rPr>
-          <w:lang w:val="es-CR"/>
-        </w:rPr>
-        <w:t>BBBB</w:t>
-      </w:r>
-      <w:r>
-        <w:rPr>
-          <w:lang w:val="es-CR"/>
-        </w:rPr>
-        <w:t xml:space="preserve"> </w:t>
-      </w:r>
-      <w:r>
-        <w:rPr>
-          <w:lang w:val="es-CR"/>
-        </w:rPr>
-        <w:t>5025CCCC 15263972</w:t>
-      </w:r>
-    </w:p>
-    <w:p>
-      <w:pPr>
-        <w:jc w:val="both"/>
-        <w:rPr>
-          <w:lang w:val="es-CR"/>
-        </w:rPr>
-      </w:pPr>
-      <w:r>
-        <w:rPr>
-          <w:lang w:val="es-CR"/>
-        </w:rPr>
-        <w:tab/>
-        <w:t>De acuerdo con el ejemplo expuesto, los argumentos se cargarán de acuerdo con la siguiente sintaxis:</w:t>
-      </w:r>
-    </w:p>
-    <w:p>
-      <w:pPr>
-        <w:jc w:val="both"/>
-        <w:rPr>
-          <w:lang w:val="es-CR"/>
-        </w:rPr>
-      </w:pPr>
-      <w:r>
-        <w:rPr>
-          <w:lang w:val="es-CR"/>
-        </w:rPr>
-        <w:lastRenderedPageBreak/>
-        <w:tab/>
-        <w:t>$ ./emulador arg$A0 arg$A1 arg$A2 arg$A3</w:t>
+      </w:r>
+      <w:proofErr w:type="gramStart"/>
+      <w:r>
+        <w:rPr>
+          <w:lang w:val="es-CR"/>
+        </w:rPr>
+        <w:t>$ ./</w:t>
+      </w:r>
+      <w:proofErr w:type="gramEnd"/>
+      <w:r>
+        <w:rPr>
+          <w:lang w:val="es-CR"/>
+        </w:rPr>
+        <w:t>emulador arg$A0 arg$A1 arg$A2 arg$A3</w:t>
       </w:r>
     </w:p>
     <w:p>
@@ -2883,13 +3369,7 @@
               <w:rPr>
                 <w:lang w:val="es-CR"/>
               </w:rPr>
-              <w:t>0010</w:t>
-            </w:r>
-            <w:r>
-              <w:rPr>
-                <w:lang w:val="es-CR"/>
-              </w:rPr>
-              <w:t>AAAA</w:t>
+              <w:t>0010AAAA</w:t>
             </w:r>
           </w:p>
         </w:tc>
@@ -2910,6 +3390,7 @@
               <w:rPr>
                 <w:lang w:val="es-CR"/>
               </w:rPr>
+              <w:lastRenderedPageBreak/>
               <w:t>$a1</w:t>
             </w:r>
           </w:p>
@@ -2929,13 +3410,7 @@
               <w:rPr>
                 <w:lang w:val="es-CR"/>
               </w:rPr>
-              <w:t>1000</w:t>
-            </w:r>
-            <w:r>
-              <w:rPr>
-                <w:lang w:val="es-CR"/>
-              </w:rPr>
-              <w:t>BBBB</w:t>
+              <w:t>1000BBBB</w:t>
             </w:r>
           </w:p>
         </w:tc>
@@ -2975,13 +3450,7 @@
               <w:rPr>
                 <w:lang w:val="es-CR"/>
               </w:rPr>
-              <w:t>5025</w:t>
-            </w:r>
-            <w:r>
-              <w:rPr>
-                <w:lang w:val="es-CR"/>
-              </w:rPr>
-              <w:t>CCCC</w:t>
+              <w:t>5025CCCC</w:t>
             </w:r>
           </w:p>
         </w:tc>
@@ -3060,7 +3529,7 @@
       <w:r>
         <w:rPr>
           <w:noProof/>
-          <w:lang w:eastAsia="ko-KR"/>
+          <w:lang w:val="es-ES" w:eastAsia="es-ES"/>
         </w:rPr>
         <w:drawing>
           <wp:inline distT="0" distB="0" distL="0" distR="0" wp14:anchorId="6890344E" wp14:editId="590B8C08">
@@ -3149,62 +3618,138 @@
         <w:rPr>
           <w:lang w:val="es-CR"/>
         </w:rPr>
-        <w:t>al momento de ejecutar el emulador, se cargará el contenido del archivo ROM.txt y esperará un “Enter” para continuar con la ejecución instrucción por instrucción.</w:t>
+        <w:t>al momento de ejecutar el emulador, se cargará el contenido del archivo ROM.txt y esperará un “</w:t>
+      </w:r>
+      <w:proofErr w:type="spellStart"/>
+      <w:r>
+        <w:rPr>
+          <w:lang w:val="es-CR"/>
+        </w:rPr>
+        <w:t>Enter</w:t>
+      </w:r>
+      <w:proofErr w:type="spellEnd"/>
+      <w:r>
+        <w:rPr>
+          <w:lang w:val="es-CR"/>
+        </w:rPr>
+        <w:t>” para continuar con la ejecución instrucción por instrucción.</w:t>
       </w:r>
     </w:p>
     <w:p>
       <w:pPr>
-        <w:pStyle w:val="Ttulo1"/>
-        <w:numPr>
-          <w:ilvl w:val="0"/>
-          <w:numId w:val="9"/>
-        </w:numPr>
-        <w:ind w:left="142" w:hanging="142"/>
-        <w:rPr>
-          <w:lang w:val="es-CR"/>
-        </w:rPr>
-      </w:pPr>
-      <w:bookmarkStart w:id="7" w:name="_Toc456619671"/>
-      <w:r>
-        <w:rPr>
-          <w:lang w:val="es-CR"/>
-        </w:rPr>
-        <w:lastRenderedPageBreak/>
-        <w:t>Solución de problemas:</w:t>
-      </w:r>
-      <w:bookmarkEnd w:id="7"/>
+        <w:jc w:val="both"/>
+        <w:rPr>
+          <w:lang w:val="es-CR"/>
+        </w:rPr>
+      </w:pPr>
+      <w:r>
+        <w:rPr>
+          <w:lang w:val="es-CR"/>
+        </w:rPr>
+        <w:t xml:space="preserve">Una vez que le damos </w:t>
+      </w:r>
+      <w:proofErr w:type="spellStart"/>
+      <w:r>
+        <w:rPr>
+          <w:lang w:val="es-CR"/>
+        </w:rPr>
+        <w:t>enter</w:t>
+      </w:r>
+      <w:proofErr w:type="spellEnd"/>
+      <w:r>
+        <w:rPr>
+          <w:lang w:val="es-CR"/>
+        </w:rPr>
+        <w:t xml:space="preserve"> el programa avanzara instrucción por instrucción hasta completarlas todas, una vez completadas todas las instrucciones se visualizara un mensaje en la pantalla como en la figura 3.</w:t>
+      </w:r>
     </w:p>
     <w:p>
       <w:pPr>
         <w:jc w:val="both"/>
         <w:rPr>
-          <w:highlight w:val="yellow"/>
-          <w:lang w:val="es-CR"/>
-        </w:rPr>
-      </w:pPr>
-      <w:r>
-        <w:rPr>
-          <w:highlight w:val="yellow"/>
-          <w:lang w:val="es-CR"/>
-        </w:rPr>
-        <w:t>En esta sección se deben describir los posibles problemas que el usuario se encuentra, y los pasos para resolverlos.</w:t>
-      </w:r>
+          <w:lang w:val="es-CR"/>
+        </w:rPr>
+      </w:pPr>
     </w:p>
     <w:p>
       <w:pPr>
         <w:jc w:val="both"/>
         <w:rPr>
+          <w:lang w:val="es-CR"/>
+        </w:rPr>
+      </w:pPr>
+      <w:r>
+        <w:rPr>
+          <w:noProof/>
+          <w:lang w:val="es-ES" w:eastAsia="es-ES"/>
+        </w:rPr>
+        <w:lastRenderedPageBreak/>
+        <w:drawing>
+          <wp:inline distT="0" distB="0" distL="0" distR="0" wp14:anchorId="1A736E88" wp14:editId="7B25F6E4">
+            <wp:extent cx="4514808" cy="3901144"/>
+            <wp:effectExtent l="0" t="0" r="635" b="4445"/>
+            <wp:docPr id="3" name="Imagen 3"/>
+            <wp:cNvGraphicFramePr>
+              <a:graphicFrameLocks xmlns:a="http://schemas.openxmlformats.org/drawingml/2006/main" noChangeAspect="1"/>
+            </wp:cNvGraphicFramePr>
+            <a:graphic xmlns:a="http://schemas.openxmlformats.org/drawingml/2006/main">
+              <a:graphicData uri="http://schemas.openxmlformats.org/drawingml/2006/picture">
+                <pic:pic xmlns:pic="http://schemas.openxmlformats.org/drawingml/2006/picture">
+                  <pic:nvPicPr>
+                    <pic:cNvPr id="1" name=""/>
+                    <pic:cNvPicPr/>
+                  </pic:nvPicPr>
+                  <pic:blipFill rotWithShape="1">
+                    <a:blip r:embed="rId13">
+                      <a:extLst>
+                        <a:ext uri="{28A0092B-C50C-407E-A947-70E740481C1C}">
+                          <a14:useLocalDpi xmlns:a14="http://schemas.microsoft.com/office/drawing/2010/main" val="0"/>
+                        </a:ext>
+                      </a:extLst>
+                    </a:blip>
+                    <a:srcRect t="2820" r="66987" b="51539"/>
+                    <a:stretch/>
+                  </pic:blipFill>
+                  <pic:spPr bwMode="auto">
+                    <a:xfrm>
+                      <a:off x="0" y="0"/>
+                      <a:ext cx="4514808" cy="3901144"/>
+                    </a:xfrm>
+                    <a:prstGeom prst="rect">
+                      <a:avLst/>
+                    </a:prstGeom>
+                    <a:ln>
+                      <a:noFill/>
+                    </a:ln>
+                    <a:extLst>
+                      <a:ext uri="{53640926-AAD7-44D8-BBD7-CCE9431645EC}">
+                        <a14:shadowObscured xmlns:a14="http://schemas.microsoft.com/office/drawing/2010/main"/>
+                      </a:ext>
+                    </a:extLst>
+                  </pic:spPr>
+                </pic:pic>
+              </a:graphicData>
+            </a:graphic>
+          </wp:inline>
+        </w:drawing>
+      </w:r>
+    </w:p>
+    <w:p>
+      <w:pPr>
+        <w:jc w:val="both"/>
+        <w:rPr>
           <w:highlight w:val="yellow"/>
           <w:lang w:val="es-CR"/>
         </w:rPr>
       </w:pPr>
-      <w:r>
-        <w:rPr>
-          <w:highlight w:val="yellow"/>
-          <w:lang w:val="es-CR"/>
-        </w:rPr>
-        <w:t>Por ejemplo:</w:t>
-      </w:r>
+      <w:bookmarkStart w:id="8" w:name="_Toc456619671"/>
+      <w:r>
+        <w:rPr>
+          <w:lang w:val="es-CR"/>
+        </w:rPr>
+        <w:t>Solución de problemas:</w:t>
+      </w:r>
+      <w:bookmarkEnd w:id="8"/>
     </w:p>
     <w:tbl>
       <w:tblPr>
@@ -3472,33 +4017,729 @@
           <w:p>
             <w:pPr>
               <w:jc w:val="both"/>
-              <w:rPr>
-                <w:lang w:val="es-CR"/>
-              </w:rPr>
             </w:pPr>
             <w:r>
               <w:rPr>
                 <w:lang w:val="es-CR"/>
               </w:rPr>
-              <w:t>Se debe a que su programa ROM.txt contiene más de 150 instrucciones. Esta aplicación solo soporta 150 instrucciones por su definición. Asimismo, podría tratar de una instrucción inválida, que no se encuentra en la siguiente lista:</w:t>
-            </w:r>
-          </w:p>
-          <w:p>
-            <w:pPr>
-              <w:jc w:val="both"/>
-              <w:rPr>
-                <w:lang w:val="es-CR"/>
-              </w:rPr>
-            </w:pPr>
-            <w:bookmarkStart w:id="8" w:name="_GoBack"/>
-            <w:bookmarkEnd w:id="8"/>
+              <w:t xml:space="preserve">Se debe a que su programa ROM.txt contiene más de 150 instrucciones. Esta aplicación solo soporta 150 instrucciones por su definición. </w:t>
+            </w:r>
           </w:p>
           <w:p>
             <w:pPr>
               <w:jc w:val="both"/>
             </w:pPr>
-            <w:r>
-              <w:t>add, addi, addu, and, andi, beq, bne, j, jal, jr, lw, nor, or, ori, slt, slti, sltiu, sltu, sll, srl, sub, subu y mult.</w:t>
+          </w:p>
+        </w:tc>
+      </w:tr>
+      <w:tr>
+        <w:tc>
+          <w:tcPr>
+            <w:tcW w:w="1413" w:type="dxa"/>
+          </w:tcPr>
+          <w:p>
+            <w:pPr>
+              <w:rPr>
+                <w:b/>
+                <w:lang w:val="es-CR"/>
+              </w:rPr>
+            </w:pPr>
+            <w:r>
+              <w:rPr>
+                <w:b/>
+                <w:lang w:val="es-CR"/>
+              </w:rPr>
+              <w:t>Problema:</w:t>
+            </w:r>
+          </w:p>
+        </w:tc>
+        <w:tc>
+          <w:tcPr>
+            <w:tcW w:w="7937" w:type="dxa"/>
+          </w:tcPr>
+          <w:p>
+            <w:pPr>
+              <w:jc w:val="both"/>
+              <w:rPr>
+                <w:lang w:val="es-CR"/>
+              </w:rPr>
+            </w:pPr>
+            <w:r>
+              <w:rPr>
+                <w:lang w:val="es-CR"/>
+              </w:rPr>
+              <w:t xml:space="preserve">El emulador </w:t>
+            </w:r>
+            <w:proofErr w:type="spellStart"/>
+            <w:r>
+              <w:rPr>
+                <w:lang w:val="es-CR"/>
+              </w:rPr>
+              <w:t>menciona:”</w:t>
+            </w:r>
+            <w:r>
+              <w:rPr>
+                <w:i/>
+                <w:lang w:val="es-CR"/>
+              </w:rPr>
+              <w:t>'ERROR</w:t>
+            </w:r>
+            <w:proofErr w:type="spellEnd"/>
+            <w:proofErr w:type="gramStart"/>
+            <w:r>
+              <w:rPr>
+                <w:i/>
+                <w:lang w:val="es-CR"/>
+              </w:rPr>
+              <w:t>!</w:t>
+            </w:r>
+            <w:proofErr w:type="gramEnd"/>
+            <w:r>
+              <w:rPr>
+                <w:i/>
+                <w:lang w:val="es-CR"/>
+              </w:rPr>
+              <w:t xml:space="preserve"> Registro </w:t>
+            </w:r>
+            <w:proofErr w:type="spellStart"/>
+            <w:r>
+              <w:rPr>
+                <w:i/>
+                <w:lang w:val="es-CR"/>
+              </w:rPr>
+              <w:t>Rt</w:t>
+            </w:r>
+            <w:proofErr w:type="spellEnd"/>
+            <w:r>
+              <w:rPr>
+                <w:i/>
+                <w:lang w:val="es-CR"/>
+              </w:rPr>
+              <w:t xml:space="preserve"> invalido.</w:t>
+            </w:r>
+            <w:r>
+              <w:rPr>
+                <w:i/>
+                <w:lang w:val="es-CR"/>
+              </w:rPr>
+              <w:t>” o</w:t>
+            </w:r>
+            <w:r>
+              <w:rPr>
+                <w:lang w:val="es-ES"/>
+              </w:rPr>
+              <w:t xml:space="preserve"> </w:t>
+            </w:r>
+            <w:r>
+              <w:rPr>
+                <w:i/>
+                <w:lang w:val="es-CR"/>
+              </w:rPr>
+              <w:t>'ERROR</w:t>
+            </w:r>
+            <w:proofErr w:type="gramStart"/>
+            <w:r>
+              <w:rPr>
+                <w:i/>
+                <w:lang w:val="es-CR"/>
+              </w:rPr>
+              <w:t>!</w:t>
+            </w:r>
+            <w:proofErr w:type="gramEnd"/>
+            <w:r>
+              <w:rPr>
+                <w:i/>
+                <w:lang w:val="es-CR"/>
+              </w:rPr>
+              <w:t xml:space="preserve"> Registro </w:t>
+            </w:r>
+            <w:proofErr w:type="spellStart"/>
+            <w:r>
+              <w:rPr>
+                <w:i/>
+                <w:lang w:val="es-CR"/>
+              </w:rPr>
+              <w:t>Rd</w:t>
+            </w:r>
+            <w:proofErr w:type="spellEnd"/>
+            <w:r>
+              <w:rPr>
+                <w:i/>
+                <w:lang w:val="es-CR"/>
+              </w:rPr>
+              <w:t xml:space="preserve"> invalido.</w:t>
+            </w:r>
+            <w:r>
+              <w:rPr>
+                <w:i/>
+                <w:lang w:val="es-CR"/>
+              </w:rPr>
+              <w:t xml:space="preserve"> </w:t>
+            </w:r>
+            <w:proofErr w:type="gramStart"/>
+            <w:r>
+              <w:rPr>
+                <w:i/>
+                <w:lang w:val="es-CR"/>
+              </w:rPr>
+              <w:t>o</w:t>
+            </w:r>
+            <w:proofErr w:type="gramEnd"/>
+            <w:r>
+              <w:rPr>
+                <w:i/>
+                <w:lang w:val="es-CR"/>
+              </w:rPr>
+              <w:t xml:space="preserve"> 'ERROR! Registro </w:t>
+            </w:r>
+            <w:proofErr w:type="spellStart"/>
+            <w:r>
+              <w:rPr>
+                <w:i/>
+                <w:lang w:val="es-CR"/>
+              </w:rPr>
+              <w:t>Rs</w:t>
+            </w:r>
+            <w:proofErr w:type="spellEnd"/>
+            <w:r>
+              <w:rPr>
+                <w:i/>
+                <w:lang w:val="es-CR"/>
+              </w:rPr>
+              <w:t xml:space="preserve"> invalido.</w:t>
+            </w:r>
+          </w:p>
+        </w:tc>
+      </w:tr>
+      <w:tr>
+        <w:tc>
+          <w:tcPr>
+            <w:tcW w:w="1413" w:type="dxa"/>
+          </w:tcPr>
+          <w:p>
+            <w:pPr>
+              <w:rPr>
+                <w:b/>
+                <w:lang w:val="es-CR"/>
+              </w:rPr>
+            </w:pPr>
+            <w:r>
+              <w:rPr>
+                <w:b/>
+                <w:lang w:val="es-CR"/>
+              </w:rPr>
+              <w:t>Solución:</w:t>
+            </w:r>
+          </w:p>
+        </w:tc>
+        <w:tc>
+          <w:tcPr>
+            <w:tcW w:w="7937" w:type="dxa"/>
+          </w:tcPr>
+          <w:p>
+            <w:pPr>
+              <w:jc w:val="both"/>
+              <w:rPr>
+                <w:lang w:val="es-ES"/>
+              </w:rPr>
+            </w:pPr>
+            <w:r>
+              <w:rPr>
+                <w:lang w:val="es-CR"/>
+              </w:rPr>
+              <w:t>El emulador solo acepta los registros $V0-$V1</w:t>
+            </w:r>
+            <w:proofErr w:type="gramStart"/>
+            <w:r>
+              <w:rPr>
+                <w:lang w:val="es-CR"/>
+              </w:rPr>
+              <w:t>,Sa0</w:t>
+            </w:r>
+            <w:proofErr w:type="gramEnd"/>
+            <w:r>
+              <w:rPr>
+                <w:lang w:val="es-CR"/>
+              </w:rPr>
+              <w:t xml:space="preserve">-$a3,$s0-$s7, además de los registro $t0 y $t1, usado para guardar el resultado del </w:t>
+            </w:r>
+            <w:proofErr w:type="spellStart"/>
+            <w:r>
+              <w:rPr>
+                <w:lang w:val="es-CR"/>
+              </w:rPr>
+              <w:t>mult</w:t>
+            </w:r>
+            <w:proofErr w:type="spellEnd"/>
+            <w:r>
+              <w:rPr>
+                <w:lang w:val="es-CR"/>
+              </w:rPr>
+              <w:t>, el registro $</w:t>
+            </w:r>
+            <w:proofErr w:type="spellStart"/>
+            <w:r>
+              <w:rPr>
+                <w:lang w:val="es-CR"/>
+              </w:rPr>
+              <w:t>zero</w:t>
+            </w:r>
+            <w:proofErr w:type="spellEnd"/>
+            <w:r>
+              <w:rPr>
+                <w:lang w:val="es-CR"/>
+              </w:rPr>
+              <w:t>, el cual se puede utilizar pero no alterar, los demás registros causaran un error.</w:t>
+            </w:r>
+          </w:p>
+        </w:tc>
+      </w:tr>
+      <w:tr>
+        <w:tc>
+          <w:tcPr>
+            <w:tcW w:w="1413" w:type="dxa"/>
+          </w:tcPr>
+          <w:p>
+            <w:pPr>
+              <w:rPr>
+                <w:b/>
+                <w:lang w:val="es-CR"/>
+              </w:rPr>
+            </w:pPr>
+            <w:r>
+              <w:rPr>
+                <w:b/>
+                <w:lang w:val="es-CR"/>
+              </w:rPr>
+              <w:t>Problema:</w:t>
+            </w:r>
+          </w:p>
+        </w:tc>
+        <w:tc>
+          <w:tcPr>
+            <w:tcW w:w="7937" w:type="dxa"/>
+          </w:tcPr>
+          <w:p>
+            <w:pPr>
+              <w:jc w:val="both"/>
+              <w:rPr>
+                <w:lang w:val="es-CR"/>
+              </w:rPr>
+            </w:pPr>
+            <w:r>
+              <w:rPr>
+                <w:lang w:val="es-CR"/>
+              </w:rPr>
+              <w:t xml:space="preserve">El emulador menciona: </w:t>
+            </w:r>
+            <w:r>
+              <w:rPr>
+                <w:i/>
+                <w:lang w:val="es-CR"/>
+              </w:rPr>
+              <w:t xml:space="preserve">Error: </w:t>
+            </w:r>
+            <w:r>
+              <w:rPr>
+                <w:i/>
+                <w:lang w:val="es-CR"/>
+              </w:rPr>
+              <w:t>“</w:t>
+            </w:r>
+            <w:proofErr w:type="spellStart"/>
+            <w:r>
+              <w:rPr>
+                <w:i/>
+                <w:lang w:val="es-CR"/>
+              </w:rPr>
+              <w:t>Codigo</w:t>
+            </w:r>
+            <w:proofErr w:type="spellEnd"/>
+            <w:r>
+              <w:rPr>
+                <w:i/>
+                <w:lang w:val="es-CR"/>
+              </w:rPr>
+              <w:t xml:space="preserve"> de </w:t>
+            </w:r>
+            <w:proofErr w:type="spellStart"/>
+            <w:r>
+              <w:rPr>
+                <w:i/>
+                <w:lang w:val="es-CR"/>
+              </w:rPr>
+              <w:t>operacion</w:t>
+            </w:r>
+            <w:proofErr w:type="spellEnd"/>
+            <w:r>
+              <w:rPr>
+                <w:i/>
+                <w:lang w:val="es-CR"/>
+              </w:rPr>
+              <w:t xml:space="preserve"> invalido en la </w:t>
+            </w:r>
+            <w:proofErr w:type="spellStart"/>
+            <w:r>
+              <w:rPr>
+                <w:i/>
+                <w:lang w:val="es-CR"/>
+              </w:rPr>
+              <w:t>intruccio</w:t>
+            </w:r>
+            <w:r>
+              <w:rPr>
+                <w:i/>
+                <w:lang w:val="es-CR"/>
+              </w:rPr>
+              <w:t>n</w:t>
+            </w:r>
+            <w:proofErr w:type="spellEnd"/>
+            <w:r>
+              <w:rPr>
+                <w:i/>
+                <w:lang w:val="es-CR"/>
+              </w:rPr>
+              <w:t xml:space="preserve"> </w:t>
+            </w:r>
+            <w:proofErr w:type="spellStart"/>
+            <w:r>
+              <w:rPr>
+                <w:i/>
+                <w:lang w:val="es-CR"/>
+              </w:rPr>
+              <w:t>correpondiente</w:t>
+            </w:r>
+            <w:proofErr w:type="spellEnd"/>
+            <w:r>
+              <w:rPr>
+                <w:i/>
+                <w:lang w:val="es-CR"/>
+              </w:rPr>
+              <w:t xml:space="preserve"> a la dirección” o “</w:t>
+            </w:r>
+            <w:proofErr w:type="spellStart"/>
+            <w:r>
+              <w:rPr>
+                <w:i/>
+                <w:lang w:val="es-CR"/>
+              </w:rPr>
+              <w:t>Codigo</w:t>
+            </w:r>
+            <w:proofErr w:type="spellEnd"/>
+            <w:r>
+              <w:rPr>
+                <w:i/>
+                <w:lang w:val="es-CR"/>
+              </w:rPr>
+              <w:t xml:space="preserve"> de </w:t>
+            </w:r>
+            <w:proofErr w:type="spellStart"/>
+            <w:r>
+              <w:rPr>
+                <w:i/>
+                <w:lang w:val="es-CR"/>
+              </w:rPr>
+              <w:t>operacion</w:t>
+            </w:r>
+            <w:proofErr w:type="spellEnd"/>
+            <w:r>
+              <w:rPr>
+                <w:i/>
+                <w:lang w:val="es-CR"/>
+              </w:rPr>
+              <w:t xml:space="preserve"> invalido en la </w:t>
+            </w:r>
+            <w:proofErr w:type="spellStart"/>
+            <w:r>
+              <w:rPr>
+                <w:i/>
+                <w:lang w:val="es-CR"/>
+              </w:rPr>
+              <w:t>intruccion</w:t>
+            </w:r>
+            <w:proofErr w:type="spellEnd"/>
+            <w:r>
+              <w:rPr>
+                <w:i/>
+                <w:lang w:val="es-CR"/>
+              </w:rPr>
+              <w:t xml:space="preserve"> </w:t>
+            </w:r>
+            <w:proofErr w:type="spellStart"/>
+            <w:r>
+              <w:rPr>
+                <w:i/>
+                <w:lang w:val="es-CR"/>
+              </w:rPr>
+              <w:t>correpondiente</w:t>
+            </w:r>
+            <w:proofErr w:type="spellEnd"/>
+            <w:r>
+              <w:rPr>
+                <w:i/>
+                <w:lang w:val="es-CR"/>
+              </w:rPr>
+              <w:t xml:space="preserve"> a la </w:t>
+            </w:r>
+            <w:proofErr w:type="spellStart"/>
+            <w:r>
+              <w:rPr>
+                <w:i/>
+                <w:lang w:val="es-CR"/>
+              </w:rPr>
+              <w:t>direccion</w:t>
+            </w:r>
+            <w:proofErr w:type="spellEnd"/>
+            <w:r>
+              <w:rPr>
+                <w:i/>
+                <w:lang w:val="es-CR"/>
+              </w:rPr>
+              <w:t>:</w:t>
+            </w:r>
+            <w:r>
+              <w:rPr>
+                <w:i/>
+                <w:lang w:val="es-CR"/>
+              </w:rPr>
+              <w:t>”</w:t>
+            </w:r>
+          </w:p>
+        </w:tc>
+      </w:tr>
+      <w:tr>
+        <w:tc>
+          <w:tcPr>
+            <w:tcW w:w="1413" w:type="dxa"/>
+          </w:tcPr>
+          <w:p>
+            <w:pPr>
+              <w:rPr>
+                <w:b/>
+                <w:lang w:val="es-CR"/>
+              </w:rPr>
+            </w:pPr>
+            <w:r>
+              <w:rPr>
+                <w:b/>
+                <w:lang w:val="es-CR"/>
+              </w:rPr>
+              <w:t>Solución:</w:t>
+            </w:r>
+          </w:p>
+        </w:tc>
+        <w:tc>
+          <w:tcPr>
+            <w:tcW w:w="7937" w:type="dxa"/>
+          </w:tcPr>
+          <w:p>
+            <w:pPr>
+              <w:jc w:val="both"/>
+              <w:rPr>
+                <w:lang w:val="es-CR"/>
+              </w:rPr>
+            </w:pPr>
+            <w:r>
+              <w:rPr>
+                <w:lang w:val="es-CR"/>
+              </w:rPr>
+              <w:t>El emulador solo reconoce las instrucciones en la siguiente lista</w:t>
+            </w:r>
+            <w:r>
+              <w:rPr>
+                <w:lang w:val="es-CR"/>
+              </w:rPr>
+              <w:t>:</w:t>
+            </w:r>
+          </w:p>
+          <w:p>
+            <w:pPr>
+              <w:jc w:val="both"/>
+              <w:rPr>
+                <w:lang w:val="es-CR"/>
+              </w:rPr>
+            </w:pPr>
+          </w:p>
+          <w:p>
+            <w:pPr>
+              <w:jc w:val="both"/>
+            </w:pPr>
+            <w:proofErr w:type="gramStart"/>
+            <w:r>
+              <w:t>add</w:t>
+            </w:r>
+            <w:proofErr w:type="gramEnd"/>
+            <w:r>
+              <w:t xml:space="preserve">, </w:t>
+            </w:r>
+            <w:proofErr w:type="spellStart"/>
+            <w:r>
+              <w:t>addi</w:t>
+            </w:r>
+            <w:proofErr w:type="spellEnd"/>
+            <w:r>
+              <w:t xml:space="preserve">, </w:t>
+            </w:r>
+            <w:proofErr w:type="spellStart"/>
+            <w:r>
+              <w:t>addu</w:t>
+            </w:r>
+            <w:proofErr w:type="spellEnd"/>
+            <w:r>
+              <w:t xml:space="preserve">, and, </w:t>
+            </w:r>
+            <w:proofErr w:type="spellStart"/>
+            <w:r>
+              <w:t>andi</w:t>
+            </w:r>
+            <w:proofErr w:type="spellEnd"/>
+            <w:r>
+              <w:t xml:space="preserve">, </w:t>
+            </w:r>
+            <w:proofErr w:type="spellStart"/>
+            <w:r>
+              <w:t>beq</w:t>
+            </w:r>
+            <w:proofErr w:type="spellEnd"/>
+            <w:r>
+              <w:t xml:space="preserve">, </w:t>
+            </w:r>
+            <w:proofErr w:type="spellStart"/>
+            <w:r>
+              <w:t>bne</w:t>
+            </w:r>
+            <w:proofErr w:type="spellEnd"/>
+            <w:r>
+              <w:t xml:space="preserve">, j, </w:t>
+            </w:r>
+            <w:proofErr w:type="spellStart"/>
+            <w:r>
+              <w:t>jal</w:t>
+            </w:r>
+            <w:proofErr w:type="spellEnd"/>
+            <w:r>
+              <w:t xml:space="preserve">, </w:t>
+            </w:r>
+            <w:proofErr w:type="spellStart"/>
+            <w:r>
+              <w:t>jr</w:t>
+            </w:r>
+            <w:proofErr w:type="spellEnd"/>
+            <w:r>
+              <w:t xml:space="preserve">, </w:t>
+            </w:r>
+            <w:proofErr w:type="spellStart"/>
+            <w:r>
+              <w:t>lw</w:t>
+            </w:r>
+            <w:proofErr w:type="spellEnd"/>
+            <w:r>
+              <w:t xml:space="preserve">, nor, or, </w:t>
+            </w:r>
+            <w:proofErr w:type="spellStart"/>
+            <w:r>
+              <w:t>ori</w:t>
+            </w:r>
+            <w:proofErr w:type="spellEnd"/>
+            <w:r>
+              <w:t xml:space="preserve">, </w:t>
+            </w:r>
+            <w:proofErr w:type="spellStart"/>
+            <w:r>
+              <w:t>slt</w:t>
+            </w:r>
+            <w:proofErr w:type="spellEnd"/>
+            <w:r>
+              <w:t xml:space="preserve">, </w:t>
+            </w:r>
+            <w:proofErr w:type="spellStart"/>
+            <w:r>
+              <w:t>slti</w:t>
+            </w:r>
+            <w:proofErr w:type="spellEnd"/>
+            <w:r>
+              <w:t xml:space="preserve">, </w:t>
+            </w:r>
+            <w:proofErr w:type="spellStart"/>
+            <w:r>
+              <w:t>sltiu</w:t>
+            </w:r>
+            <w:proofErr w:type="spellEnd"/>
+            <w:r>
+              <w:t xml:space="preserve">, </w:t>
+            </w:r>
+            <w:proofErr w:type="spellStart"/>
+            <w:r>
+              <w:t>sltu</w:t>
+            </w:r>
+            <w:proofErr w:type="spellEnd"/>
+            <w:r>
+              <w:t xml:space="preserve">, </w:t>
+            </w:r>
+            <w:proofErr w:type="spellStart"/>
+            <w:r>
+              <w:t>sll</w:t>
+            </w:r>
+            <w:proofErr w:type="spellEnd"/>
+            <w:r>
+              <w:t xml:space="preserve">, </w:t>
+            </w:r>
+            <w:proofErr w:type="spellStart"/>
+            <w:r>
+              <w:t>srl</w:t>
+            </w:r>
+            <w:proofErr w:type="spellEnd"/>
+            <w:r>
+              <w:t xml:space="preserve">, sub, </w:t>
+            </w:r>
+            <w:proofErr w:type="spellStart"/>
+            <w:r>
+              <w:t>subu</w:t>
+            </w:r>
+            <w:proofErr w:type="spellEnd"/>
+            <w:r>
+              <w:t xml:space="preserve"> y </w:t>
+            </w:r>
+            <w:proofErr w:type="spellStart"/>
+            <w:r>
+              <w:t>mult</w:t>
+            </w:r>
+            <w:proofErr w:type="spellEnd"/>
+            <w:r>
+              <w:t>.</w:t>
+            </w:r>
+          </w:p>
+          <w:p>
+            <w:pPr>
+              <w:jc w:val="both"/>
+            </w:pPr>
+          </w:p>
+          <w:p>
+            <w:pPr>
+              <w:jc w:val="both"/>
+              <w:rPr>
+                <w:lang w:val="es-ES"/>
+              </w:rPr>
+            </w:pPr>
+            <w:r>
+              <w:rPr>
+                <w:lang w:val="es-ES"/>
+              </w:rPr>
+              <w:t xml:space="preserve">Verifique no tener una </w:t>
+            </w:r>
+            <w:proofErr w:type="spellStart"/>
+            <w:r>
+              <w:rPr>
+                <w:lang w:val="es-ES"/>
+              </w:rPr>
+              <w:t>instruccion</w:t>
+            </w:r>
+            <w:proofErr w:type="spellEnd"/>
+            <w:r>
+              <w:rPr>
+                <w:lang w:val="es-ES"/>
+              </w:rPr>
+              <w:t xml:space="preserve"> diferente de las anteriores.</w:t>
             </w:r>
           </w:p>
         </w:tc>
@@ -3507,6 +4748,9 @@
     <w:p>
       <w:pPr>
         <w:jc w:val="both"/>
+        <w:rPr>
+          <w:lang w:val="es-ES"/>
+        </w:rPr>
       </w:pPr>
     </w:p>
     <w:p>
@@ -3551,7 +4795,7 @@
           <w:lang w:val="es-CR"/>
         </w:rPr>
       </w:pPr>
-      <w:hyperlink r:id="rId13" w:history="1">
+      <w:hyperlink r:id="rId14" w:history="1">
         <w:r>
           <w:rPr>
             <w:rStyle w:val="Hipervnculo"/>
@@ -3598,9 +4842,37 @@
         <w:rPr>
           <w:lang w:val="es-CR"/>
         </w:rPr>
-        <w:t xml:space="preserve">i quieres reportar problemas o colaborar, puedes hacer uso del apartado “issues” en Github: </w:t>
-      </w:r>
-      <w:hyperlink r:id="rId14" w:history="1">
+        <w:t>i quieres reportar problemas o colaborar, puedes hacer uso del apartado “</w:t>
+      </w:r>
+      <w:proofErr w:type="spellStart"/>
+      <w:r>
+        <w:rPr>
+          <w:lang w:val="es-CR"/>
+        </w:rPr>
+        <w:t>issues</w:t>
+      </w:r>
+      <w:proofErr w:type="spellEnd"/>
+      <w:r>
+        <w:rPr>
+          <w:lang w:val="es-CR"/>
+        </w:rPr>
+        <w:t xml:space="preserve">” en </w:t>
+      </w:r>
+      <w:proofErr w:type="spellStart"/>
+      <w:r>
+        <w:rPr>
+          <w:lang w:val="es-CR"/>
+        </w:rPr>
+        <w:t>Github</w:t>
+      </w:r>
+      <w:proofErr w:type="spellEnd"/>
+      <w:r>
+        <w:rPr>
+          <w:lang w:val="es-CR"/>
+        </w:rPr>
+        <w:t xml:space="preserve">: </w:t>
+      </w:r>
+      <w:hyperlink r:id="rId15" w:history="1">
         <w:r>
           <w:rPr>
             <w:rStyle w:val="Hipervnculo"/>
@@ -3643,7 +4915,7 @@
           <w:lang w:val="es-CR"/>
         </w:rPr>
       </w:pPr>
-      <w:hyperlink r:id="rId15" w:history="1">
+      <w:hyperlink r:id="rId16" w:history="1">
         <w:r>
           <w:rPr>
             <w:rStyle w:val="Hipervnculo"/>
@@ -3663,7 +4935,7 @@
       </w:pPr>
     </w:p>
     <w:sectPr>
-      <w:footerReference w:type="default" r:id="rId16"/>
+      <w:footerReference w:type="default" r:id="rId17"/>
       <w:pgSz w:w="12240" w:h="15840"/>
       <w:pgMar w:top="1440" w:right="1440" w:bottom="1440" w:left="1440" w:header="708" w:footer="708" w:gutter="0"/>
       <w:cols w:space="708"/>
@@ -3674,7 +4946,7 @@
 </file>
 
 <file path=word/endnotes.xml><?xml version="1.0" encoding="utf-8"?>
-<w:endnotes xmlns:wpc="http://schemas.microsoft.com/office/word/2010/wordprocessingCanvas" xmlns:cx="http://schemas.microsoft.com/office/drawing/2014/chartex" xmlns:cx1="http://schemas.microsoft.com/office/drawing/2015/9/8/chartex" xmlns:cx2="http://schemas.microsoft.com/office/drawing/2015/10/21/chartex" xmlns:cx3="http://schemas.microsoft.com/office/drawing/2016/5/9/chartex" xmlns:cx4="http://schemas.microsoft.com/office/drawing/2016/5/10/chartex" xmlns:cx5="http://schemas.microsoft.com/office/drawing/2016/5/11/chartex" xmlns:cx6="http://schemas.microsoft.com/office/drawing/2016/5/12/chartex" xmlns:cx7="http://schemas.microsoft.com/office/drawing/2016/5/13/chartex" xmlns:cx8="http://schemas.microsoft.com/office/drawing/2016/5/14/chartex" xmlns:mc="http://schemas.openxmlformats.org/markup-compatibility/2006" xmlns:o="urn:schemas-microsoft-com:office:office" xmlns:r="http://schemas.openxmlformats.org/officeDocument/2006/relationships" xmlns:m="http://schemas.openxmlformats.org/officeDocument/2006/math" xmlns:v="urn:schemas-microsoft-com:vml" xmlns:wp14="http://schemas.microsoft.com/office/word/2010/wordprocessingDrawing" xmlns:wp="http://schemas.openxmlformats.org/drawingml/2006/wordprocessingDrawing" xmlns:w10="urn:schemas-microsoft-com:office:word" xmlns:w="http://schemas.openxmlformats.org/wordprocessingml/2006/main" xmlns:w14="http://schemas.microsoft.com/office/word/2010/wordml" xmlns:w15="http://schemas.microsoft.com/office/word/2012/wordml" xmlns:w16se="http://schemas.microsoft.com/office/word/2015/wordml/symex" xmlns:wpg="http://schemas.microsoft.com/office/word/2010/wordprocessingGroup" xmlns:wpi="http://schemas.microsoft.com/office/word/2010/wordprocessingInk" xmlns:wne="http://schemas.microsoft.com/office/word/2006/wordml" xmlns:wps="http://schemas.microsoft.com/office/word/2010/wordprocessingShape" mc:Ignorable="w14 w15 w16se wp14">
+<w:endnotes xmlns:wpc="http://schemas.microsoft.com/office/word/2010/wordprocessingCanvas" xmlns:mc="http://schemas.openxmlformats.org/markup-compatibility/2006" xmlns:o="urn:schemas-microsoft-com:office:office" xmlns:r="http://schemas.openxmlformats.org/officeDocument/2006/relationships" xmlns:m="http://schemas.openxmlformats.org/officeDocument/2006/math" xmlns:v="urn:schemas-microsoft-com:vml" xmlns:wp14="http://schemas.microsoft.com/office/word/2010/wordprocessingDrawing" xmlns:wp="http://schemas.openxmlformats.org/drawingml/2006/wordprocessingDrawing" xmlns:w10="urn:schemas-microsoft-com:office:word" xmlns:w="http://schemas.openxmlformats.org/wordprocessingml/2006/main" xmlns:w14="http://schemas.microsoft.com/office/word/2010/wordml" xmlns:w15="http://schemas.microsoft.com/office/word/2012/wordml" xmlns:wpg="http://schemas.microsoft.com/office/word/2010/wordprocessingGroup" xmlns:wpi="http://schemas.microsoft.com/office/word/2010/wordprocessingInk" xmlns:wne="http://schemas.microsoft.com/office/word/2006/wordml" xmlns:wps="http://schemas.microsoft.com/office/word/2010/wordprocessingShape" mc:Ignorable="w14 w15 wp14">
   <w:endnote w:type="separator" w:id="-1">
     <w:p>
       <w:pPr>
@@ -3699,7 +4971,7 @@
 </file>
 
 <file path=word/footer1.xml><?xml version="1.0" encoding="utf-8"?>
-<w:ftr xmlns:wpc="http://schemas.microsoft.com/office/word/2010/wordprocessingCanvas" xmlns:cx="http://schemas.microsoft.com/office/drawing/2014/chartex" xmlns:cx1="http://schemas.microsoft.com/office/drawing/2015/9/8/chartex" xmlns:cx2="http://schemas.microsoft.com/office/drawing/2015/10/21/chartex" xmlns:cx3="http://schemas.microsoft.com/office/drawing/2016/5/9/chartex" xmlns:cx4="http://schemas.microsoft.com/office/drawing/2016/5/10/chartex" xmlns:cx5="http://schemas.microsoft.com/office/drawing/2016/5/11/chartex" xmlns:cx6="http://schemas.microsoft.com/office/drawing/2016/5/12/chartex" xmlns:cx7="http://schemas.microsoft.com/office/drawing/2016/5/13/chartex" xmlns:cx8="http://schemas.microsoft.com/office/drawing/2016/5/14/chartex" xmlns:mc="http://schemas.openxmlformats.org/markup-compatibility/2006" xmlns:o="urn:schemas-microsoft-com:office:office" xmlns:r="http://schemas.openxmlformats.org/officeDocument/2006/relationships" xmlns:m="http://schemas.openxmlformats.org/officeDocument/2006/math" xmlns:v="urn:schemas-microsoft-com:vml" xmlns:wp14="http://schemas.microsoft.com/office/word/2010/wordprocessingDrawing" xmlns:wp="http://schemas.openxmlformats.org/drawingml/2006/wordprocessingDrawing" xmlns:w10="urn:schemas-microsoft-com:office:word" xmlns:w="http://schemas.openxmlformats.org/wordprocessingml/2006/main" xmlns:w14="http://schemas.microsoft.com/office/word/2010/wordml" xmlns:w15="http://schemas.microsoft.com/office/word/2012/wordml" xmlns:w16se="http://schemas.microsoft.com/office/word/2015/wordml/symex" xmlns:wpg="http://schemas.microsoft.com/office/word/2010/wordprocessingGroup" xmlns:wpi="http://schemas.microsoft.com/office/word/2010/wordprocessingInk" xmlns:wne="http://schemas.microsoft.com/office/word/2006/wordml" xmlns:wps="http://schemas.microsoft.com/office/word/2010/wordprocessingShape" mc:Ignorable="w14 w15 w16se wp14">
+<w:ftr xmlns:wpc="http://schemas.microsoft.com/office/word/2010/wordprocessingCanvas" xmlns:mc="http://schemas.openxmlformats.org/markup-compatibility/2006" xmlns:o="urn:schemas-microsoft-com:office:office" xmlns:r="http://schemas.openxmlformats.org/officeDocument/2006/relationships" xmlns:m="http://schemas.openxmlformats.org/officeDocument/2006/math" xmlns:v="urn:schemas-microsoft-com:vml" xmlns:wp14="http://schemas.microsoft.com/office/word/2010/wordprocessingDrawing" xmlns:wp="http://schemas.openxmlformats.org/drawingml/2006/wordprocessingDrawing" xmlns:w10="urn:schemas-microsoft-com:office:word" xmlns:w="http://schemas.openxmlformats.org/wordprocessingml/2006/main" xmlns:w14="http://schemas.microsoft.com/office/word/2010/wordml" xmlns:w15="http://schemas.microsoft.com/office/word/2012/wordml" xmlns:wpg="http://schemas.microsoft.com/office/word/2010/wordprocessingGroup" xmlns:wpi="http://schemas.microsoft.com/office/word/2010/wordprocessingInk" xmlns:wne="http://schemas.microsoft.com/office/word/2006/wordml" xmlns:wps="http://schemas.microsoft.com/office/word/2010/wordprocessingShape" mc:Ignorable="w14 w15 wp14">
   <w:sdt>
     <w:sdtPr>
       <w:id w:val="-459735710"/>
@@ -3732,7 +5004,7 @@
           <w:rPr>
             <w:noProof/>
           </w:rPr>
-          <w:t>7</w:t>
+          <w:t>8</w:t>
         </w:r>
         <w:r>
           <w:rPr>
@@ -3751,14 +5023,19 @@
       <w:t>EL4313-Proyecto#01</w:t>
     </w:r>
     <w:r>
-      <w:t xml:space="preserve"> – Manual de Usuario</w:t>
+      <w:t xml:space="preserve"> – Manual de </w:t>
     </w:r>
+    <w:proofErr w:type="spellStart"/>
+    <w:r>
+      <w:t>Usuario</w:t>
+    </w:r>
+    <w:proofErr w:type="spellEnd"/>
   </w:p>
 </w:ftr>
 </file>
 
 <file path=word/footnotes.xml><?xml version="1.0" encoding="utf-8"?>
-<w:footnotes xmlns:wpc="http://schemas.microsoft.com/office/word/2010/wordprocessingCanvas" xmlns:cx="http://schemas.microsoft.com/office/drawing/2014/chartex" xmlns:cx1="http://schemas.microsoft.com/office/drawing/2015/9/8/chartex" xmlns:cx2="http://schemas.microsoft.com/office/drawing/2015/10/21/chartex" xmlns:cx3="http://schemas.microsoft.com/office/drawing/2016/5/9/chartex" xmlns:cx4="http://schemas.microsoft.com/office/drawing/2016/5/10/chartex" xmlns:cx5="http://schemas.microsoft.com/office/drawing/2016/5/11/chartex" xmlns:cx6="http://schemas.microsoft.com/office/drawing/2016/5/12/chartex" xmlns:cx7="http://schemas.microsoft.com/office/drawing/2016/5/13/chartex" xmlns:cx8="http://schemas.microsoft.com/office/drawing/2016/5/14/chartex" xmlns:mc="http://schemas.openxmlformats.org/markup-compatibility/2006" xmlns:o="urn:schemas-microsoft-com:office:office" xmlns:r="http://schemas.openxmlformats.org/officeDocument/2006/relationships" xmlns:m="http://schemas.openxmlformats.org/officeDocument/2006/math" xmlns:v="urn:schemas-microsoft-com:vml" xmlns:wp14="http://schemas.microsoft.com/office/word/2010/wordprocessingDrawing" xmlns:wp="http://schemas.openxmlformats.org/drawingml/2006/wordprocessingDrawing" xmlns:w10="urn:schemas-microsoft-com:office:word" xmlns:w="http://schemas.openxmlformats.org/wordprocessingml/2006/main" xmlns:w14="http://schemas.microsoft.com/office/word/2010/wordml" xmlns:w15="http://schemas.microsoft.com/office/word/2012/wordml" xmlns:w16se="http://schemas.microsoft.com/office/word/2015/wordml/symex" xmlns:wpg="http://schemas.microsoft.com/office/word/2010/wordprocessingGroup" xmlns:wpi="http://schemas.microsoft.com/office/word/2010/wordprocessingInk" xmlns:wne="http://schemas.microsoft.com/office/word/2006/wordml" xmlns:wps="http://schemas.microsoft.com/office/word/2010/wordprocessingShape" mc:Ignorable="w14 w15 w16se wp14">
+<w:footnotes xmlns:wpc="http://schemas.microsoft.com/office/word/2010/wordprocessingCanvas" xmlns:mc="http://schemas.openxmlformats.org/markup-compatibility/2006" xmlns:o="urn:schemas-microsoft-com:office:office" xmlns:r="http://schemas.openxmlformats.org/officeDocument/2006/relationships" xmlns:m="http://schemas.openxmlformats.org/officeDocument/2006/math" xmlns:v="urn:schemas-microsoft-com:vml" xmlns:wp14="http://schemas.microsoft.com/office/word/2010/wordprocessingDrawing" xmlns:wp="http://schemas.openxmlformats.org/drawingml/2006/wordprocessingDrawing" xmlns:w10="urn:schemas-microsoft-com:office:word" xmlns:w="http://schemas.openxmlformats.org/wordprocessingml/2006/main" xmlns:w14="http://schemas.microsoft.com/office/word/2010/wordml" xmlns:w15="http://schemas.microsoft.com/office/word/2012/wordml" xmlns:wpg="http://schemas.microsoft.com/office/word/2010/wordprocessingGroup" xmlns:wpi="http://schemas.microsoft.com/office/word/2010/wordprocessingInk" xmlns:wne="http://schemas.microsoft.com/office/word/2006/wordml" xmlns:wps="http://schemas.microsoft.com/office/word/2010/wordprocessingShape" mc:Ignorable="w14 w15 wp14">
   <w:footnote w:type="separator" w:id="-1">
     <w:p>
       <w:pPr>
@@ -3783,8 +5060,8 @@
 </file>
 
 <file path=word/numbering.xml><?xml version="1.0" encoding="utf-8"?>
-<w:numbering xmlns:wpc="http://schemas.microsoft.com/office/word/2010/wordprocessingCanvas" xmlns:cx="http://schemas.microsoft.com/office/drawing/2014/chartex" xmlns:cx1="http://schemas.microsoft.com/office/drawing/2015/9/8/chartex" xmlns:cx2="http://schemas.microsoft.com/office/drawing/2015/10/21/chartex" xmlns:cx3="http://schemas.microsoft.com/office/drawing/2016/5/9/chartex" xmlns:cx4="http://schemas.microsoft.com/office/drawing/2016/5/10/chartex" xmlns:cx5="http://schemas.microsoft.com/office/drawing/2016/5/11/chartex" xmlns:cx6="http://schemas.microsoft.com/office/drawing/2016/5/12/chartex" xmlns:cx7="http://schemas.microsoft.com/office/drawing/2016/5/13/chartex" xmlns:cx8="http://schemas.microsoft.com/office/drawing/2016/5/14/chartex" xmlns:mc="http://schemas.openxmlformats.org/markup-compatibility/2006" xmlns:o="urn:schemas-microsoft-com:office:office" xmlns:r="http://schemas.openxmlformats.org/officeDocument/2006/relationships" xmlns:m="http://schemas.openxmlformats.org/officeDocument/2006/math" xmlns:v="urn:schemas-microsoft-com:vml" xmlns:wp14="http://schemas.microsoft.com/office/word/2010/wordprocessingDrawing" xmlns:wp="http://schemas.openxmlformats.org/drawingml/2006/wordprocessingDrawing" xmlns:w10="urn:schemas-microsoft-com:office:word" xmlns:w="http://schemas.openxmlformats.org/wordprocessingml/2006/main" xmlns:w14="http://schemas.microsoft.com/office/word/2010/wordml" xmlns:w15="http://schemas.microsoft.com/office/word/2012/wordml" xmlns:w16se="http://schemas.microsoft.com/office/word/2015/wordml/symex" xmlns:wpg="http://schemas.microsoft.com/office/word/2010/wordprocessingGroup" xmlns:wpi="http://schemas.microsoft.com/office/word/2010/wordprocessingInk" xmlns:wne="http://schemas.microsoft.com/office/word/2006/wordml" xmlns:wps="http://schemas.microsoft.com/office/word/2010/wordprocessingShape" mc:Ignorable="w14 w15 w16se wp14">
-  <w:abstractNum w:abstractNumId="0" w15:restartNumberingAfterBreak="0">
+<w:numbering xmlns:wpc="http://schemas.microsoft.com/office/word/2010/wordprocessingCanvas" xmlns:mc="http://schemas.openxmlformats.org/markup-compatibility/2006" xmlns:o="urn:schemas-microsoft-com:office:office" xmlns:r="http://schemas.openxmlformats.org/officeDocument/2006/relationships" xmlns:m="http://schemas.openxmlformats.org/officeDocument/2006/math" xmlns:v="urn:schemas-microsoft-com:vml" xmlns:wp14="http://schemas.microsoft.com/office/word/2010/wordprocessingDrawing" xmlns:wp="http://schemas.openxmlformats.org/drawingml/2006/wordprocessingDrawing" xmlns:w10="urn:schemas-microsoft-com:office:word" xmlns:w="http://schemas.openxmlformats.org/wordprocessingml/2006/main" xmlns:w14="http://schemas.microsoft.com/office/word/2010/wordml" xmlns:w15="http://schemas.microsoft.com/office/word/2012/wordml" xmlns:wpg="http://schemas.microsoft.com/office/word/2010/wordprocessingGroup" xmlns:wpi="http://schemas.microsoft.com/office/word/2010/wordprocessingInk" xmlns:wne="http://schemas.microsoft.com/office/word/2006/wordml" xmlns:wps="http://schemas.microsoft.com/office/word/2010/wordprocessingShape" mc:Ignorable="w14 w15 wp14">
+  <w:abstractNum w:abstractNumId="0">
     <w:nsid w:val="00DF1FBB"/>
     <w:multiLevelType w:val="hybridMultilevel"/>
     <w:tmpl w:val="1FA2DCC2"/>
@@ -3897,7 +5174,7 @@
       </w:rPr>
     </w:lvl>
   </w:abstractNum>
-  <w:abstractNum w:abstractNumId="1" w15:restartNumberingAfterBreak="0">
+  <w:abstractNum w:abstractNumId="1">
     <w:nsid w:val="01304266"/>
     <w:multiLevelType w:val="hybridMultilevel"/>
     <w:tmpl w:val="EE887B7E"/>
@@ -4010,7 +5287,7 @@
       </w:rPr>
     </w:lvl>
   </w:abstractNum>
-  <w:abstractNum w:abstractNumId="2" w15:restartNumberingAfterBreak="0">
+  <w:abstractNum w:abstractNumId="2">
     <w:nsid w:val="07087475"/>
     <w:multiLevelType w:val="hybridMultilevel"/>
     <w:tmpl w:val="77B61C72"/>
@@ -4099,7 +5376,7 @@
       </w:pPr>
     </w:lvl>
   </w:abstractNum>
-  <w:abstractNum w:abstractNumId="3" w15:restartNumberingAfterBreak="0">
+  <w:abstractNum w:abstractNumId="3">
     <w:nsid w:val="0D75792A"/>
     <w:multiLevelType w:val="hybridMultilevel"/>
     <w:tmpl w:val="11CADF20"/>
@@ -4212,7 +5489,7 @@
       </w:rPr>
     </w:lvl>
   </w:abstractNum>
-  <w:abstractNum w:abstractNumId="4" w15:restartNumberingAfterBreak="0">
+  <w:abstractNum w:abstractNumId="4">
     <w:nsid w:val="1E903CC9"/>
     <w:multiLevelType w:val="hybridMultilevel"/>
     <w:tmpl w:val="4446BC52"/>
@@ -4325,7 +5602,7 @@
       </w:rPr>
     </w:lvl>
   </w:abstractNum>
-  <w:abstractNum w:abstractNumId="5" w15:restartNumberingAfterBreak="0">
+  <w:abstractNum w:abstractNumId="5">
     <w:nsid w:val="2229432F"/>
     <w:multiLevelType w:val="hybridMultilevel"/>
     <w:tmpl w:val="653ABE6E"/>
@@ -4411,7 +5688,7 @@
       </w:pPr>
     </w:lvl>
   </w:abstractNum>
-  <w:abstractNum w:abstractNumId="6" w15:restartNumberingAfterBreak="0">
+  <w:abstractNum w:abstractNumId="6">
     <w:nsid w:val="28421364"/>
     <w:multiLevelType w:val="hybridMultilevel"/>
     <w:tmpl w:val="12F6BEDE"/>
@@ -4500,7 +5777,7 @@
       </w:pPr>
     </w:lvl>
   </w:abstractNum>
-  <w:abstractNum w:abstractNumId="7" w15:restartNumberingAfterBreak="0">
+  <w:abstractNum w:abstractNumId="7">
     <w:nsid w:val="2F824303"/>
     <w:multiLevelType w:val="hybridMultilevel"/>
     <w:tmpl w:val="1DA0FCCA"/>
@@ -4613,7 +5890,7 @@
       </w:rPr>
     </w:lvl>
   </w:abstractNum>
-  <w:abstractNum w:abstractNumId="8" w15:restartNumberingAfterBreak="0">
+  <w:abstractNum w:abstractNumId="8">
     <w:nsid w:val="359C531C"/>
     <w:multiLevelType w:val="hybridMultilevel"/>
     <w:tmpl w:val="5756D606"/>
@@ -4699,7 +5976,7 @@
       </w:pPr>
     </w:lvl>
   </w:abstractNum>
-  <w:abstractNum w:abstractNumId="9" w15:restartNumberingAfterBreak="0">
+  <w:abstractNum w:abstractNumId="9">
     <w:nsid w:val="37C7011E"/>
     <w:multiLevelType w:val="hybridMultilevel"/>
     <w:tmpl w:val="31061696"/>
@@ -4812,7 +6089,7 @@
       </w:rPr>
     </w:lvl>
   </w:abstractNum>
-  <w:abstractNum w:abstractNumId="10" w15:restartNumberingAfterBreak="0">
+  <w:abstractNum w:abstractNumId="10">
     <w:nsid w:val="3E4B15D9"/>
     <w:multiLevelType w:val="hybridMultilevel"/>
     <w:tmpl w:val="D820F982"/>
@@ -4898,7 +6175,7 @@
       </w:pPr>
     </w:lvl>
   </w:abstractNum>
-  <w:abstractNum w:abstractNumId="11" w15:restartNumberingAfterBreak="0">
+  <w:abstractNum w:abstractNumId="11">
     <w:nsid w:val="3E8B2B92"/>
     <w:multiLevelType w:val="hybridMultilevel"/>
     <w:tmpl w:val="56B6F30A"/>
@@ -5011,7 +6288,7 @@
       </w:rPr>
     </w:lvl>
   </w:abstractNum>
-  <w:abstractNum w:abstractNumId="12" w15:restartNumberingAfterBreak="0">
+  <w:abstractNum w:abstractNumId="12">
     <w:nsid w:val="4307378C"/>
     <w:multiLevelType w:val="hybridMultilevel"/>
     <w:tmpl w:val="C1508E06"/>
@@ -5100,7 +6377,7 @@
       </w:pPr>
     </w:lvl>
   </w:abstractNum>
-  <w:abstractNum w:abstractNumId="13" w15:restartNumberingAfterBreak="0">
+  <w:abstractNum w:abstractNumId="13">
     <w:nsid w:val="46527B0D"/>
     <w:multiLevelType w:val="hybridMultilevel"/>
     <w:tmpl w:val="CE1A6002"/>
@@ -5213,7 +6490,7 @@
       </w:rPr>
     </w:lvl>
   </w:abstractNum>
-  <w:abstractNum w:abstractNumId="14" w15:restartNumberingAfterBreak="0">
+  <w:abstractNum w:abstractNumId="14">
     <w:nsid w:val="511B4E95"/>
     <w:multiLevelType w:val="multilevel"/>
     <w:tmpl w:val="7EA89088"/>
@@ -5330,7 +6607,7 @@
       </w:rPr>
     </w:lvl>
   </w:abstractNum>
-  <w:abstractNum w:abstractNumId="15" w15:restartNumberingAfterBreak="0">
+  <w:abstractNum w:abstractNumId="15">
     <w:nsid w:val="58987583"/>
     <w:multiLevelType w:val="multilevel"/>
     <w:tmpl w:val="0409001D"/>
@@ -5417,7 +6694,7 @@
       </w:pPr>
     </w:lvl>
   </w:abstractNum>
-  <w:abstractNum w:abstractNumId="16" w15:restartNumberingAfterBreak="0">
+  <w:abstractNum w:abstractNumId="16">
     <w:nsid w:val="59D05C70"/>
     <w:multiLevelType w:val="hybridMultilevel"/>
     <w:tmpl w:val="F8708782"/>
@@ -5530,7 +6807,7 @@
       </w:rPr>
     </w:lvl>
   </w:abstractNum>
-  <w:abstractNum w:abstractNumId="17" w15:restartNumberingAfterBreak="0">
+  <w:abstractNum w:abstractNumId="17">
     <w:nsid w:val="5EC32717"/>
     <w:multiLevelType w:val="hybridMultilevel"/>
     <w:tmpl w:val="9C8E6172"/>
@@ -5643,7 +6920,7 @@
       </w:rPr>
     </w:lvl>
   </w:abstractNum>
-  <w:abstractNum w:abstractNumId="18" w15:restartNumberingAfterBreak="0">
+  <w:abstractNum w:abstractNumId="18">
     <w:nsid w:val="63766295"/>
     <w:multiLevelType w:val="hybridMultilevel"/>
     <w:tmpl w:val="5DF04F48"/>
@@ -5756,7 +7033,7 @@
       </w:rPr>
     </w:lvl>
   </w:abstractNum>
-  <w:abstractNum w:abstractNumId="19" w15:restartNumberingAfterBreak="0">
+  <w:abstractNum w:abstractNumId="19">
     <w:nsid w:val="66047E5A"/>
     <w:multiLevelType w:val="hybridMultilevel"/>
     <w:tmpl w:val="6E9019B8"/>
@@ -5869,7 +7146,7 @@
       </w:rPr>
     </w:lvl>
   </w:abstractNum>
-  <w:abstractNum w:abstractNumId="20" w15:restartNumberingAfterBreak="0">
+  <w:abstractNum w:abstractNumId="20">
     <w:nsid w:val="6AB32257"/>
     <w:multiLevelType w:val="hybridMultilevel"/>
     <w:tmpl w:val="EE500BBC"/>
@@ -5958,7 +7235,7 @@
       </w:pPr>
     </w:lvl>
   </w:abstractNum>
-  <w:abstractNum w:abstractNumId="21" w15:restartNumberingAfterBreak="0">
+  <w:abstractNum w:abstractNumId="21">
     <w:nsid w:val="6F4A416D"/>
     <w:multiLevelType w:val="hybridMultilevel"/>
     <w:tmpl w:val="89C0F996"/>
@@ -6071,7 +7348,7 @@
       </w:rPr>
     </w:lvl>
   </w:abstractNum>
-  <w:abstractNum w:abstractNumId="22" w15:restartNumberingAfterBreak="0">
+  <w:abstractNum w:abstractNumId="22">
     <w:nsid w:val="70D74937"/>
     <w:multiLevelType w:val="hybridMultilevel"/>
     <w:tmpl w:val="AE1E35E2"/>
@@ -6160,7 +7437,7 @@
       </w:pPr>
     </w:lvl>
   </w:abstractNum>
-  <w:abstractNum w:abstractNumId="23" w15:restartNumberingAfterBreak="0">
+  <w:abstractNum w:abstractNumId="23">
     <w:nsid w:val="71B866C8"/>
     <w:multiLevelType w:val="hybridMultilevel"/>
     <w:tmpl w:val="12F6BEDE"/>
@@ -6249,7 +7526,7 @@
       </w:pPr>
     </w:lvl>
   </w:abstractNum>
-  <w:abstractNum w:abstractNumId="24" w15:restartNumberingAfterBreak="0">
+  <w:abstractNum w:abstractNumId="24">
     <w:nsid w:val="7CE11740"/>
     <w:multiLevelType w:val="hybridMultilevel"/>
     <w:tmpl w:val="DD3CF062"/>
@@ -6338,7 +7615,7 @@
       </w:pPr>
     </w:lvl>
   </w:abstractNum>
-  <w:abstractNum w:abstractNumId="25" w15:restartNumberingAfterBreak="0">
+  <w:abstractNum w:abstractNumId="25">
     <w:nsid w:val="7EC77439"/>
     <w:multiLevelType w:val="hybridMultilevel"/>
     <w:tmpl w:val="F9CE10A4"/>
@@ -6533,7 +7810,7 @@
 </file>
 
 <file path=word/styles.xml><?xml version="1.0" encoding="utf-8"?>
-<w:styles xmlns:mc="http://schemas.openxmlformats.org/markup-compatibility/2006" xmlns:r="http://schemas.openxmlformats.org/officeDocument/2006/relationships" xmlns:w="http://schemas.openxmlformats.org/wordprocessingml/2006/main" xmlns:w14="http://schemas.microsoft.com/office/word/2010/wordml" xmlns:w15="http://schemas.microsoft.com/office/word/2012/wordml" xmlns:w16se="http://schemas.microsoft.com/office/word/2015/wordml/symex" mc:Ignorable="w14 w15 w16se">
+<w:styles xmlns:mc="http://schemas.openxmlformats.org/markup-compatibility/2006" xmlns:r="http://schemas.openxmlformats.org/officeDocument/2006/relationships" xmlns:w="http://schemas.openxmlformats.org/wordprocessingml/2006/main" xmlns:w14="http://schemas.microsoft.com/office/word/2010/wordml" xmlns:w15="http://schemas.microsoft.com/office/word/2012/wordml" mc:Ignorable="w14 w15">
   <w:docDefaults>
     <w:rPrDefault>
       <w:rPr>
@@ -6549,7 +7826,7 @@
       </w:pPr>
     </w:pPrDefault>
   </w:docDefaults>
-  <w:latentStyles w:defLockedState="0" w:defUIPriority="99" w:defSemiHidden="0" w:defUnhideWhenUsed="0" w:defQFormat="0" w:count="374">
+  <w:latentStyles w:defLockedState="0" w:defUIPriority="99" w:defSemiHidden="0" w:defUnhideWhenUsed="0" w:defQFormat="0" w:count="371">
     <w:lsdException w:name="Normal" w:uiPriority="0" w:qFormat="1"/>
     <w:lsdException w:name="heading 1" w:uiPriority="9" w:qFormat="1"/>
     <w:lsdException w:name="heading 2" w:semiHidden="1" w:uiPriority="9" w:unhideWhenUsed="1" w:qFormat="1"/>
@@ -6655,6 +7932,7 @@
     <w:lsdException w:name="HTML Sample" w:semiHidden="1" w:unhideWhenUsed="1"/>
     <w:lsdException w:name="HTML Typewriter" w:semiHidden="1" w:unhideWhenUsed="1"/>
     <w:lsdException w:name="HTML Variable" w:semiHidden="1" w:unhideWhenUsed="1"/>
+    <w:lsdException w:name="Normal Table" w:semiHidden="1" w:unhideWhenUsed="1"/>
     <w:lsdException w:name="annotation subject" w:semiHidden="1" w:unhideWhenUsed="1"/>
     <w:lsdException w:name="No List" w:semiHidden="1" w:unhideWhenUsed="1"/>
     <w:lsdException w:name="Outline List 1" w:semiHidden="1" w:unhideWhenUsed="1"/>
@@ -6699,6 +7977,7 @@
     <w:lsdException w:name="Table Professional" w:semiHidden="1" w:unhideWhenUsed="1"/>
     <w:lsdException w:name="Table Subtle 1" w:semiHidden="1" w:unhideWhenUsed="1"/>
     <w:lsdException w:name="Table Subtle 2" w:semiHidden="1" w:unhideWhenUsed="1"/>
+    <w:lsdException w:name="Table Web 1" w:semiHidden="1" w:unhideWhenUsed="1"/>
     <w:lsdException w:name="Table Web 2" w:semiHidden="1" w:unhideWhenUsed="1"/>
     <w:lsdException w:name="Table Web 3" w:semiHidden="1" w:unhideWhenUsed="1"/>
     <w:lsdException w:name="Balloon Text" w:semiHidden="1" w:unhideWhenUsed="1"/>
@@ -6919,9 +8198,6 @@
     <w:lsdException w:name="List Table 5 Dark Accent 6" w:uiPriority="50"/>
     <w:lsdException w:name="List Table 6 Colorful Accent 6" w:uiPriority="51"/>
     <w:lsdException w:name="List Table 7 Colorful Accent 6" w:uiPriority="52"/>
-    <w:lsdException w:name="Mention" w:semiHidden="1" w:unhideWhenUsed="1"/>
-    <w:lsdException w:name="Smart Hyperlink" w:semiHidden="1" w:unhideWhenUsed="1"/>
-    <w:lsdException w:name="Hashtag" w:semiHidden="1" w:unhideWhenUsed="1"/>
   </w:latentStyles>
   <w:style w:type="paragraph" w:default="1" w:styleId="Normal">
     <w:name w:val="Normal"/>
@@ -7049,6 +8325,7 @@
       <w:spacing w:after="0" w:line="240" w:lineRule="auto"/>
     </w:pPr>
     <w:tblPr>
+      <w:tblInd w:w="0" w:type="dxa"/>
       <w:tblBorders>
         <w:top w:val="single" w:sz="4" w:space="0" w:color="auto"/>
         <w:left w:val="single" w:sz="4" w:space="0" w:color="auto"/>
@@ -7057,6 +8334,12 @@
         <w:insideH w:val="single" w:sz="4" w:space="0" w:color="auto"/>
         <w:insideV w:val="single" w:sz="4" w:space="0" w:color="auto"/>
       </w:tblBorders>
+      <w:tblCellMar>
+        <w:top w:w="0" w:type="dxa"/>
+        <w:left w:w="108" w:type="dxa"/>
+        <w:bottom w:w="0" w:type="dxa"/>
+        <w:right w:w="108" w:type="dxa"/>
+      </w:tblCellMar>
     </w:tblPr>
   </w:style>
   <w:style w:type="character" w:styleId="Hipervnculo">
@@ -7134,7 +8417,7 @@
       <w:szCs w:val="24"/>
     </w:rPr>
   </w:style>
-  <w:style w:type="paragraph" w:styleId="TtuloTDC">
+  <w:style w:type="paragraph" w:styleId="TtulodeTDC">
     <w:name w:val="TOC Heading"/>
     <w:basedOn w:val="Ttulo1"/>
     <w:next w:val="Normal"/>
@@ -7228,7 +8511,7 @@
     <w:uiPriority w:val="99"/>
     <w:rsid w:val="003909D8"/>
   </w:style>
-  <w:style w:type="character" w:styleId="Mencionar">
+  <w:style w:type="character" w:customStyle="1" w:styleId="Mention">
     <w:name w:val="Mention"/>
     <w:basedOn w:val="Fuentedeprrafopredeter"/>
     <w:uiPriority w:val="99"/>
@@ -7509,7 +8792,7 @@
 </file>
 
 <file path=customXml/itemProps1.xml><?xml version="1.0" encoding="utf-8"?>
-<ds:datastoreItem xmlns:ds="http://schemas.openxmlformats.org/officeDocument/2006/customXml" ds:itemID="{EB698EF5-CA44-4FA9-B733-17784D0A968A}">
+<ds:datastoreItem xmlns:ds="http://schemas.openxmlformats.org/officeDocument/2006/customXml" ds:itemID="{97049074-B5E1-4663-88E8-847A14C1BB7C}">
   <ds:schemaRefs>
     <ds:schemaRef ds:uri="http://schemas.openxmlformats.org/officeDocument/2006/bibliography"/>
   </ds:schemaRefs>

</xml_diff>